<commit_message>
diagramof class finished and begins diagrama of interfaz
</commit_message>
<xml_diff>
--- a/U1_Lab1_Oracle/data/Doc_Oracle.docx
+++ b/U1_Lab1_Oracle/data/Doc_Oracle.docx
@@ -336,48 +336,17 @@
       <w:pPr>
         <w:jc w:val="both"/>
         <w:rPr>
-          <w:sz w:val="24"/>
-          <w:szCs w:val="24"/>
-          <w:highlight w:val="white"/>
-        </w:rPr>
-      </w:pPr>
-    </w:p>
-    <w:p>
-      <w:pPr>
-        <w:jc w:val="both"/>
-        <w:rPr>
-          <w:sz w:val="24"/>
-          <w:szCs w:val="24"/>
-          <w:highlight w:val="white"/>
-        </w:rPr>
-      </w:pPr>
-    </w:p>
-    <w:p>
-      <w:pPr>
-        <w:jc w:val="both"/>
-        <w:rPr>
-          <w:sz w:val="24"/>
-          <w:szCs w:val="24"/>
-          <w:highlight w:val="white"/>
-        </w:rPr>
-      </w:pPr>
-    </w:p>
-    <w:p>
-      <w:pPr>
-        <w:jc w:val="both"/>
-        <w:rPr>
-          <w:b/>
-          <w:sz w:val="24"/>
-          <w:szCs w:val="24"/>
-        </w:rPr>
-      </w:pPr>
-      <w:r>
-        <w:rPr>
-          <w:b/>
-          <w:sz w:val="24"/>
-          <w:szCs w:val="24"/>
-        </w:rPr>
-        <w:lastRenderedPageBreak/>
+          <w:b/>
+          <w:sz w:val="24"/>
+          <w:szCs w:val="24"/>
+        </w:rPr>
+      </w:pPr>
+      <w:r>
+        <w:rPr>
+          <w:b/>
+          <w:sz w:val="24"/>
+          <w:szCs w:val="24"/>
+        </w:rPr>
         <w:t>Coeficiente:</w:t>
       </w:r>
     </w:p>
@@ -747,7 +716,6 @@
         <w:rPr>
           <w:b/>
         </w:rPr>
-        <w:lastRenderedPageBreak/>
         <w:t>R5.</w:t>
       </w:r>
       <w:r>
@@ -1685,6 +1653,15 @@
         <w:t>n</w:t>
       </w:r>
       <w:proofErr w:type="spellEnd"/>
+      <w:r>
+        <w:rPr>
+          <w:rStyle w:val="nfasis"/>
+          <w:sz w:val="27"/>
+          <w:szCs w:val="27"/>
+          <w:vertAlign w:val="subscript"/>
+        </w:rPr>
+        <w:t>.</w:t>
+      </w:r>
     </w:p>
     <w:p>
       <w:pPr>
@@ -1725,7 +1702,6 @@
           <w:rFonts w:ascii="MathJax_Math-italic" w:hAnsi="MathJax_Math-italic"/>
           <w:bdr w:val="none" w:sz="0" w:space="0" w:color="auto" w:frame="1"/>
         </w:rPr>
-        <w:lastRenderedPageBreak/>
         <w:t>a</w:t>
       </w:r>
       <w:r>
@@ -1850,7 +1826,6 @@
         </w:rPr>
         <w:t>a</w:t>
       </w:r>
-      <w:proofErr w:type="gramStart"/>
       <w:r>
         <w:rPr>
           <w:rStyle w:val="mn"/>
@@ -1877,7 +1852,6 @@
         </w:rPr>
         <w:t>(</w:t>
       </w:r>
-      <w:proofErr w:type="gramEnd"/>
       <w:r>
         <w:rPr>
           <w:rStyle w:val="mi"/>
@@ -2472,23 +2446,7 @@
           <w:rStyle w:val="mjxassistivemathml"/>
           <w:bdr w:val="none" w:sz="0" w:space="0" w:color="auto" w:frame="1"/>
         </w:rPr>
-        <w:t>a02(xn)2−(a12−2a2a</w:t>
-      </w:r>
-      <w:proofErr w:type="gramStart"/>
-      <w:r>
-        <w:rPr>
-          <w:rStyle w:val="mjxassistivemathml"/>
-          <w:bdr w:val="none" w:sz="0" w:space="0" w:color="auto" w:frame="1"/>
-        </w:rPr>
-        <w:t>0)(</w:t>
-      </w:r>
-      <w:proofErr w:type="gramEnd"/>
-      <w:r>
-        <w:rPr>
-          <w:rStyle w:val="mjxassistivemathml"/>
-          <w:bdr w:val="none" w:sz="0" w:space="0" w:color="auto" w:frame="1"/>
-        </w:rPr>
-        <w:t>xn−1)2+(a22−2a1a3+2a4a0)(xn−2)2−(a32−2a2a4+2a1a5−2a6a0)(xn−3)2+ ...=0}</w:t>
+        <w:t>a02(xn)2−(a12−2a2a0)(xn−1)2+(a22−2a1a3+2a4a0)(xn−2)2−(a32−2a2a4+2a1a5−2a6a0)(xn−3)2+ ...=0}</w:t>
       </w:r>
       <w:r>
         <w:rPr>
@@ -2719,7 +2677,7 @@
       <w:pPr>
         <w:pStyle w:val="NormalWeb"/>
         <w:shd w:val="clear" w:color="auto" w:fill="FFFFFF"/>
-        <w:spacing w:before="0" w:beforeAutospacing="0" w:after="150" w:afterAutospacing="0" w:line="390" w:lineRule="atLeast"/>
+        <w:spacing w:before="0" w:beforeAutospacing="0" w:after="150" w:afterAutospacing="0" w:line="276" w:lineRule="auto"/>
         <w:jc w:val="both"/>
         <w:rPr>
           <w:rFonts w:ascii="Arial" w:eastAsia="Arial" w:hAnsi="Arial" w:cs="Arial"/>
@@ -2807,21 +2765,7 @@
         <w:rPr>
           <w:rFonts w:ascii="Arial" w:eastAsia="Arial" w:hAnsi="Arial" w:cs="Arial"/>
         </w:rPr>
-        <w:t>Llamando a el grado del polinomio g una resolución por sustituciones requiere hasta (g2+</w:t>
-      </w:r>
-      <w:proofErr w:type="gramStart"/>
-      <w:r>
-        <w:rPr>
-          <w:rFonts w:ascii="Arial" w:eastAsia="Arial" w:hAnsi="Arial" w:cs="Arial"/>
-        </w:rPr>
-        <w:t>g)/</w:t>
-      </w:r>
-      <w:proofErr w:type="gramEnd"/>
-      <w:r>
-        <w:rPr>
-          <w:rFonts w:ascii="Arial" w:eastAsia="Arial" w:hAnsi="Arial" w:cs="Arial"/>
-        </w:rPr>
-        <w:t>2 multiplicaciones y g sumas mientras que el algoritmo de Horner solo requerirá g sumas y g multiplicaciones.</w:t>
+        <w:t>Llamando a el grado del polinomio g una resolución por sustituciones requiere hasta (g2+g)/2 multiplicaciones y g sumas mientras que el algoritmo de Horner solo requerirá g sumas y g multiplicaciones.</w:t>
       </w:r>
     </w:p>
     <w:p>
@@ -2852,17 +2796,6 @@
       <w:pPr>
         <w:jc w:val="both"/>
         <w:rPr>
-          <w:b/>
-          <w:sz w:val="21"/>
-          <w:szCs w:val="21"/>
-          <w:highlight w:val="white"/>
-        </w:rPr>
-      </w:pPr>
-    </w:p>
-    <w:p>
-      <w:pPr>
-        <w:jc w:val="both"/>
-        <w:rPr>
           <w:sz w:val="24"/>
           <w:szCs w:val="24"/>
         </w:rPr>
@@ -2957,20 +2890,17 @@
     <w:p>
       <w:pPr>
         <w:shd w:val="clear" w:color="auto" w:fill="FFFFFF"/>
-        <w:spacing w:line="240" w:lineRule="auto"/>
-        <w:jc w:val="both"/>
-        <w:rPr>
-          <w:b/>
-          <w:sz w:val="24"/>
-          <w:szCs w:val="24"/>
-        </w:rPr>
-      </w:pPr>
-      <w:r>
-        <w:rPr>
-          <w:sz w:val="24"/>
-          <w:szCs w:val="24"/>
-        </w:rPr>
-        <w:lastRenderedPageBreak/>
+        <w:jc w:val="both"/>
+        <w:rPr>
+          <w:sz w:val="24"/>
+          <w:szCs w:val="24"/>
+        </w:rPr>
+      </w:pPr>
+      <w:r>
+        <w:rPr>
+          <w:sz w:val="24"/>
+          <w:szCs w:val="24"/>
+        </w:rPr>
         <w:t>En análisis numérico, el método de Bairstow es un algoritmo eficiente debúsqueda de las raíces de un polinomio real de grado arbitrario. Elalgoritmo apareció por primera vez en el apéndice del libro"Aerodinámica Aplicada", escrito por</w:t>
       </w:r>
       <w:r>
@@ -3384,25 +3314,7 @@
           <w:szCs w:val="24"/>
           <w:highlight w:val="white"/>
         </w:rPr>
-        <w:t xml:space="preserve">son muy pocos polinomia de raíces múltiples que fallan por el teorema de </w:t>
-      </w:r>
-      <w:proofErr w:type="spellStart"/>
-      <w:r>
-        <w:rPr>
-          <w:sz w:val="24"/>
-          <w:szCs w:val="24"/>
-          <w:highlight w:val="white"/>
-        </w:rPr>
-        <w:t>Sturm</w:t>
-      </w:r>
-      <w:proofErr w:type="spellEnd"/>
-      <w:r>
-        <w:rPr>
-          <w:sz w:val="24"/>
-          <w:szCs w:val="24"/>
-          <w:highlight w:val="white"/>
-        </w:rPr>
-        <w:t>.</w:t>
+        <w:t>son muy pocos polinomia de raíces múltiples que fallan por el teorema de Sturm.</w:t>
       </w:r>
     </w:p>
     <w:p>
@@ -3649,7 +3561,6 @@
           <w:szCs w:val="24"/>
           <w:highlight w:val="white"/>
         </w:rPr>
-        <w:lastRenderedPageBreak/>
         <w:t>Es un método iterativo.</w:t>
       </w:r>
     </w:p>
@@ -3880,6 +3791,21 @@
     <w:p>
       <w:pPr>
         <w:jc w:val="both"/>
+      </w:pPr>
+    </w:p>
+    <w:p>
+      <w:pPr>
+        <w:jc w:val="both"/>
+      </w:pPr>
+    </w:p>
+    <w:p>
+      <w:pPr>
+        <w:jc w:val="both"/>
+      </w:pPr>
+    </w:p>
+    <w:p>
+      <w:pPr>
+        <w:jc w:val="both"/>
         <w:rPr>
           <w:b/>
         </w:rPr>
@@ -3898,6 +3824,11 @@
       <w:r>
         <w:t>Criterios para tomar la mejor solución para resolver un polinomio de grado menor o igual a 10.</w:t>
       </w:r>
+    </w:p>
+    <w:p>
+      <w:pPr>
+        <w:jc w:val="both"/>
+      </w:pPr>
     </w:p>
     <w:p>
       <w:pPr>
@@ -4212,6 +4143,7 @@
     <w:p>
       <w:pPr>
         <w:spacing w:line="240" w:lineRule="auto"/>
+        <w:jc w:val="both"/>
         <w:rPr>
           <w:rFonts w:ascii="Times New Roman" w:eastAsia="Times New Roman" w:hAnsi="Times New Roman" w:cs="Times New Roman"/>
           <w:sz w:val="28"/>
@@ -4240,6 +4172,7 @@
     <w:p>
       <w:pPr>
         <w:spacing w:line="240" w:lineRule="auto"/>
+        <w:jc w:val="both"/>
         <w:rPr>
           <w:rFonts w:ascii="Times New Roman" w:eastAsia="Times New Roman" w:hAnsi="Times New Roman" w:cs="Times New Roman"/>
           <w:sz w:val="28"/>
@@ -4268,6 +4201,7 @@
     <w:p>
       <w:pPr>
         <w:spacing w:line="240" w:lineRule="auto"/>
+        <w:jc w:val="both"/>
         <w:rPr>
           <w:rFonts w:ascii="Times New Roman" w:eastAsia="Times New Roman" w:hAnsi="Times New Roman" w:cs="Times New Roman"/>
           <w:sz w:val="28"/>
@@ -4286,6 +4220,7 @@
     <w:p>
       <w:pPr>
         <w:spacing w:line="240" w:lineRule="auto"/>
+        <w:jc w:val="both"/>
         <w:rPr>
           <w:rFonts w:ascii="Times New Roman" w:eastAsia="Times New Roman" w:hAnsi="Times New Roman" w:cs="Times New Roman"/>
           <w:sz w:val="28"/>
@@ -4314,6 +4249,7 @@
     <w:p>
       <w:pPr>
         <w:spacing w:line="240" w:lineRule="auto"/>
+        <w:jc w:val="both"/>
         <w:rPr>
           <w:rFonts w:ascii="Times New Roman" w:eastAsia="Times New Roman" w:hAnsi="Times New Roman" w:cs="Times New Roman"/>
           <w:sz w:val="28"/>
@@ -4324,6 +4260,7 @@
     <w:p>
       <w:pPr>
         <w:spacing w:line="240" w:lineRule="auto"/>
+        <w:jc w:val="both"/>
         <w:rPr>
           <w:rFonts w:ascii="Times New Roman" w:eastAsia="Times New Roman" w:hAnsi="Times New Roman" w:cs="Times New Roman"/>
           <w:sz w:val="28"/>
@@ -4344,6 +4281,7 @@
     <w:p>
       <w:pPr>
         <w:spacing w:line="240" w:lineRule="auto"/>
+        <w:jc w:val="both"/>
         <w:rPr>
           <w:rFonts w:ascii="Times New Roman" w:eastAsia="Times New Roman" w:hAnsi="Times New Roman" w:cs="Times New Roman"/>
           <w:sz w:val="28"/>
@@ -4354,6 +4292,7 @@
     <w:p>
       <w:pPr>
         <w:spacing w:line="240" w:lineRule="auto"/>
+        <w:jc w:val="both"/>
         <w:rPr>
           <w:rFonts w:ascii="Times New Roman" w:eastAsia="Times New Roman" w:hAnsi="Times New Roman" w:cs="Times New Roman"/>
           <w:sz w:val="28"/>
@@ -4376,6 +4315,7 @@
           <w:numId w:val="9"/>
         </w:numPr>
         <w:spacing w:line="240" w:lineRule="auto"/>
+        <w:jc w:val="both"/>
         <w:textAlignment w:val="baseline"/>
         <w:rPr>
           <w:rFonts w:eastAsia="Times New Roman"/>
@@ -4409,6 +4349,7 @@
           <w:numId w:val="9"/>
         </w:numPr>
         <w:spacing w:line="240" w:lineRule="auto"/>
+        <w:jc w:val="both"/>
         <w:textAlignment w:val="baseline"/>
         <w:rPr>
           <w:rFonts w:eastAsia="Times New Roman"/>
@@ -4458,6 +4399,7 @@
           <w:numId w:val="9"/>
         </w:numPr>
         <w:spacing w:line="240" w:lineRule="auto"/>
+        <w:jc w:val="both"/>
         <w:textAlignment w:val="baseline"/>
         <w:rPr>
           <w:rFonts w:eastAsia="Times New Roman"/>
@@ -4473,7 +4415,6 @@
           <w:color w:val="000000"/>
           <w:sz w:val="24"/>
         </w:rPr>
-        <w:lastRenderedPageBreak/>
         <w:t>– 1 es raíz del polinomio</w:t>
       </w:r>
       <w:r>
@@ -4492,6 +4433,7 @@
           <w:numId w:val="9"/>
         </w:numPr>
         <w:spacing w:line="240" w:lineRule="auto"/>
+        <w:jc w:val="both"/>
         <w:textAlignment w:val="baseline"/>
         <w:rPr>
           <w:rFonts w:eastAsia="Times New Roman"/>
@@ -4525,6 +4467,7 @@
           <w:numId w:val="9"/>
         </w:numPr>
         <w:spacing w:line="240" w:lineRule="auto"/>
+        <w:jc w:val="both"/>
         <w:textAlignment w:val="baseline"/>
         <w:rPr>
           <w:rFonts w:eastAsia="Times New Roman"/>
@@ -4558,6 +4501,7 @@
           <w:numId w:val="9"/>
         </w:numPr>
         <w:spacing w:line="240" w:lineRule="auto"/>
+        <w:jc w:val="both"/>
         <w:textAlignment w:val="baseline"/>
         <w:rPr>
           <w:rFonts w:eastAsia="Times New Roman"/>
@@ -4591,6 +4535,7 @@
           <w:numId w:val="9"/>
         </w:numPr>
         <w:spacing w:line="240" w:lineRule="auto"/>
+        <w:jc w:val="both"/>
         <w:textAlignment w:val="baseline"/>
         <w:rPr>
           <w:rFonts w:eastAsia="Times New Roman"/>
@@ -4624,6 +4569,7 @@
           <w:numId w:val="9"/>
         </w:numPr>
         <w:spacing w:line="240" w:lineRule="auto"/>
+        <w:jc w:val="both"/>
         <w:textAlignment w:val="baseline"/>
         <w:rPr>
           <w:rFonts w:eastAsia="Times New Roman"/>
@@ -4653,16 +4599,10 @@
     <w:p>
       <w:pPr>
         <w:jc w:val="both"/>
-      </w:pPr>
-    </w:p>
-    <w:p>
-      <w:pPr>
-        <w:jc w:val="both"/>
-      </w:pPr>
-    </w:p>
-    <w:p>
-      <w:pPr>
-        <w:jc w:val="both"/>
+        <w:rPr>
+          <w:b/>
+          <w:sz w:val="24"/>
+        </w:rPr>
       </w:pPr>
     </w:p>
     <w:p>
@@ -5196,13 +5136,7 @@
               <w:rPr>
                 <w:sz w:val="18"/>
               </w:rPr>
-              <w:t xml:space="preserve">Proporciona exactitud </w:t>
-            </w:r>
-            <w:r>
-              <w:rPr>
-                <w:sz w:val="18"/>
-              </w:rPr>
-              <w:t>en raíces reales.</w:t>
+              <w:t>Proporciona exactitud en raíces reales.</w:t>
             </w:r>
           </w:p>
         </w:tc>
@@ -5442,13 +5376,7 @@
               <w:rPr>
                 <w:sz w:val="18"/>
               </w:rPr>
-              <w:t xml:space="preserve">Es efectivo para polinomios </w:t>
-            </w:r>
-            <w:r>
-              <w:rPr>
-                <w:sz w:val="18"/>
-              </w:rPr>
-              <w:t>en diferentes intervalos</w:t>
+              <w:t>Es efectivo para polinomios en diferentes intervalos</w:t>
             </w:r>
           </w:p>
         </w:tc>
@@ -5480,14 +5408,7 @@
                 <w:sz w:val="18"/>
                 <w:szCs w:val="24"/>
               </w:rPr>
-              <w:t>U</w:t>
-            </w:r>
-            <w:r>
-              <w:rPr>
-                <w:sz w:val="18"/>
-                <w:szCs w:val="24"/>
-              </w:rPr>
-              <w:t>sa métodos iterativos</w:t>
+              <w:t>Usa métodos iterativos</w:t>
             </w:r>
           </w:p>
         </w:tc>
@@ -5627,13 +5548,7 @@
               <w:rPr>
                 <w:sz w:val="18"/>
               </w:rPr>
-              <w:t>Proporciona exactitud en la solución del problema</w:t>
-            </w:r>
-            <w:r>
-              <w:rPr>
-                <w:sz w:val="18"/>
-              </w:rPr>
-              <w:t>.</w:t>
+              <w:t>Proporciona exactitud en la solución del problema.</w:t>
             </w:r>
           </w:p>
         </w:tc>
@@ -6001,13 +5916,7 @@
               <w:rPr>
                 <w:sz w:val="18"/>
               </w:rPr>
-              <w:t>Permite raíces reales</w:t>
-            </w:r>
-            <w:r>
-              <w:rPr>
-                <w:sz w:val="18"/>
-              </w:rPr>
-              <w:t>.</w:t>
+              <w:t>Permite raíces reales.</w:t>
             </w:r>
           </w:p>
         </w:tc>
@@ -6039,13 +5948,7 @@
               <w:rPr>
                 <w:sz w:val="18"/>
               </w:rPr>
-              <w:t>Proporciona exactitud en la solución del problema</w:t>
-            </w:r>
-            <w:r>
-              <w:rPr>
-                <w:sz w:val="18"/>
-              </w:rPr>
-              <w:t>.</w:t>
+              <w:t>Proporciona exactitud en la solución del problema.</w:t>
             </w:r>
           </w:p>
         </w:tc>
@@ -6182,11 +6085,6 @@
       <w:pPr>
         <w:jc w:val="both"/>
       </w:pPr>
-    </w:p>
-    <w:p>
-      <w:pPr>
-        <w:jc w:val="both"/>
-      </w:pPr>
       <w:r>
         <w:t xml:space="preserve">Para la solución del problema presentado el uso de las alternativas </w:t>
       </w:r>
@@ -6221,6 +6119,279 @@
         </w:rPr>
         <w:t xml:space="preserve"> Implementación</w:t>
       </w:r>
+    </w:p>
+    <w:p>
+      <w:pPr>
+        <w:jc w:val="both"/>
+        <w:rPr>
+          <w:b/>
+          <w:sz w:val="24"/>
+        </w:rPr>
+      </w:pPr>
+    </w:p>
+    <w:p>
+      <w:pPr>
+        <w:jc w:val="both"/>
+        <w:rPr>
+          <w:b/>
+          <w:sz w:val="24"/>
+        </w:rPr>
+      </w:pPr>
+      <w:r>
+        <w:rPr>
+          <w:b/>
+          <w:sz w:val="24"/>
+        </w:rPr>
+        <w:t>Diagrama de clases</w:t>
+      </w:r>
+    </w:p>
+    <w:p>
+      <w:pPr>
+        <w:jc w:val="both"/>
+        <w:rPr>
+          <w:b/>
+          <w:sz w:val="24"/>
+        </w:rPr>
+      </w:pPr>
+    </w:p>
+    <w:p>
+      <w:pPr>
+        <w:jc w:val="both"/>
+        <w:rPr>
+          <w:b/>
+          <w:sz w:val="24"/>
+        </w:rPr>
+      </w:pPr>
+    </w:p>
+    <w:p>
+      <w:pPr>
+        <w:rPr>
+          <w:b/>
+          <w:sz w:val="24"/>
+        </w:rPr>
+      </w:pPr>
+      <w:r>
+        <w:rPr>
+          <w:noProof/>
+        </w:rPr>
+        <w:drawing>
+          <wp:inline distT="0" distB="0" distL="0" distR="0">
+            <wp:extent cx="6418580" cy="4267200"/>
+            <wp:effectExtent l="0" t="0" r="1270" b="0"/>
+            <wp:docPr id="1" name="Imagen 1"/>
+            <wp:cNvGraphicFramePr>
+              <a:graphicFrameLocks xmlns:a="http://schemas.openxmlformats.org/drawingml/2006/main" noChangeAspect="1"/>
+            </wp:cNvGraphicFramePr>
+            <a:graphic xmlns:a="http://schemas.openxmlformats.org/drawingml/2006/main">
+              <a:graphicData uri="http://schemas.openxmlformats.org/drawingml/2006/picture">
+                <pic:pic xmlns:pic="http://schemas.openxmlformats.org/drawingml/2006/picture">
+                  <pic:nvPicPr>
+                    <pic:cNvPr id="0" name="Picture 1"/>
+                    <pic:cNvPicPr>
+                      <a:picLocks noChangeAspect="1" noChangeArrowheads="1"/>
+                    </pic:cNvPicPr>
+                  </pic:nvPicPr>
+                  <pic:blipFill>
+                    <a:blip r:embed="rId18">
+                      <a:extLst>
+                        <a:ext uri="{28A0092B-C50C-407E-A947-70E740481C1C}">
+                          <a14:useLocalDpi xmlns:a14="http://schemas.microsoft.com/office/drawing/2010/main" val="0"/>
+                        </a:ext>
+                      </a:extLst>
+                    </a:blip>
+                    <a:srcRect/>
+                    <a:stretch>
+                      <a:fillRect/>
+                    </a:stretch>
+                  </pic:blipFill>
+                  <pic:spPr bwMode="auto">
+                    <a:xfrm>
+                      <a:off x="0" y="0"/>
+                      <a:ext cx="6419619" cy="4267891"/>
+                    </a:xfrm>
+                    <a:prstGeom prst="rect">
+                      <a:avLst/>
+                    </a:prstGeom>
+                    <a:noFill/>
+                    <a:ln>
+                      <a:noFill/>
+                    </a:ln>
+                  </pic:spPr>
+                </pic:pic>
+              </a:graphicData>
+            </a:graphic>
+          </wp:inline>
+        </w:drawing>
+      </w:r>
+    </w:p>
+    <w:p>
+      <w:pPr>
+        <w:jc w:val="both"/>
+        <w:rPr>
+          <w:b/>
+          <w:sz w:val="24"/>
+        </w:rPr>
+      </w:pPr>
+    </w:p>
+    <w:p>
+      <w:pPr>
+        <w:jc w:val="both"/>
+        <w:rPr>
+          <w:b/>
+          <w:sz w:val="24"/>
+        </w:rPr>
+      </w:pPr>
+      <w:r>
+        <w:rPr>
+          <w:b/>
+          <w:sz w:val="24"/>
+        </w:rPr>
+        <w:t>Diagrama de la interfaz</w:t>
+      </w:r>
+    </w:p>
+    <w:p>
+      <w:pPr>
+        <w:jc w:val="both"/>
+        <w:rPr>
+          <w:b/>
+          <w:sz w:val="24"/>
+        </w:rPr>
+      </w:pPr>
+    </w:p>
+    <w:p>
+      <w:pPr>
+        <w:jc w:val="both"/>
+        <w:rPr>
+          <w:b/>
+          <w:sz w:val="24"/>
+        </w:rPr>
+      </w:pPr>
+    </w:p>
+    <w:p>
+      <w:pPr>
+        <w:jc w:val="both"/>
+        <w:rPr>
+          <w:b/>
+          <w:sz w:val="24"/>
+        </w:rPr>
+      </w:pPr>
+    </w:p>
+    <w:p>
+      <w:pPr>
+        <w:jc w:val="both"/>
+        <w:rPr>
+          <w:b/>
+          <w:sz w:val="24"/>
+        </w:rPr>
+      </w:pPr>
+    </w:p>
+    <w:p>
+      <w:pPr>
+        <w:jc w:val="both"/>
+        <w:rPr>
+          <w:b/>
+          <w:sz w:val="24"/>
+        </w:rPr>
+      </w:pPr>
+    </w:p>
+    <w:p>
+      <w:pPr>
+        <w:jc w:val="both"/>
+        <w:rPr>
+          <w:b/>
+          <w:sz w:val="24"/>
+        </w:rPr>
+      </w:pPr>
+    </w:p>
+    <w:p>
+      <w:pPr>
+        <w:jc w:val="both"/>
+        <w:rPr>
+          <w:b/>
+          <w:sz w:val="24"/>
+        </w:rPr>
+      </w:pPr>
+    </w:p>
+    <w:p>
+      <w:pPr>
+        <w:jc w:val="both"/>
+        <w:rPr>
+          <w:b/>
+          <w:sz w:val="24"/>
+        </w:rPr>
+      </w:pPr>
+    </w:p>
+    <w:p>
+      <w:pPr>
+        <w:jc w:val="both"/>
+        <w:rPr>
+          <w:b/>
+          <w:sz w:val="24"/>
+        </w:rPr>
+      </w:pPr>
+    </w:p>
+    <w:p>
+      <w:pPr>
+        <w:jc w:val="both"/>
+        <w:rPr>
+          <w:b/>
+          <w:sz w:val="24"/>
+        </w:rPr>
+      </w:pPr>
+    </w:p>
+    <w:p>
+      <w:pPr>
+        <w:jc w:val="both"/>
+        <w:rPr>
+          <w:b/>
+          <w:sz w:val="24"/>
+        </w:rPr>
+      </w:pPr>
+    </w:p>
+    <w:p>
+      <w:pPr>
+        <w:jc w:val="both"/>
+        <w:rPr>
+          <w:b/>
+          <w:sz w:val="24"/>
+        </w:rPr>
+      </w:pPr>
+    </w:p>
+    <w:p>
+      <w:pPr>
+        <w:jc w:val="both"/>
+        <w:rPr>
+          <w:b/>
+          <w:sz w:val="24"/>
+        </w:rPr>
+      </w:pPr>
+    </w:p>
+    <w:p>
+      <w:pPr>
+        <w:jc w:val="both"/>
+        <w:rPr>
+          <w:b/>
+          <w:sz w:val="24"/>
+        </w:rPr>
+      </w:pPr>
+    </w:p>
+    <w:p>
+      <w:pPr>
+        <w:jc w:val="both"/>
+        <w:rPr>
+          <w:b/>
+          <w:sz w:val="24"/>
+        </w:rPr>
+      </w:pPr>
+    </w:p>
+    <w:p>
+      <w:pPr>
+        <w:jc w:val="both"/>
+        <w:rPr>
+          <w:b/>
+          <w:sz w:val="24"/>
+        </w:rPr>
+      </w:pPr>
     </w:p>
     <w:p>
       <w:pPr>
@@ -6599,6 +6770,16 @@
                 <w:lang w:eastAsia="es-CO"/>
               </w:rPr>
             </w:pPr>
+            <w:r>
+              <w:rPr>
+                <w:rFonts w:ascii="Arial" w:eastAsia="Times New Roman" w:hAnsi="Arial" w:cs="Arial"/>
+                <w:b w:val="0"/>
+                <w:sz w:val="20"/>
+                <w:szCs w:val="20"/>
+                <w:lang w:eastAsia="es-CO"/>
+              </w:rPr>
+              <w:t>{1,2,1}</w:t>
+            </w:r>
           </w:p>
         </w:tc>
         <w:tc>
@@ -6619,6 +6800,15 @@
                 <w:lang w:eastAsia="es-CO"/>
               </w:rPr>
             </w:pPr>
+            <w:r>
+              <w:rPr>
+                <w:rFonts w:ascii="Arial" w:eastAsia="Times New Roman" w:hAnsi="Arial" w:cs="Arial"/>
+                <w:sz w:val="20"/>
+                <w:szCs w:val="20"/>
+                <w:lang w:eastAsia="es-CO"/>
+              </w:rPr>
+              <w:t>2</w:t>
+            </w:r>
           </w:p>
         </w:tc>
         <w:tc>
@@ -6639,6 +6829,15 @@
                 <w:lang w:eastAsia="es-CO"/>
               </w:rPr>
             </w:pPr>
+            <w:r>
+              <w:rPr>
+                <w:rFonts w:ascii="Arial" w:eastAsia="Times New Roman" w:hAnsi="Arial" w:cs="Arial"/>
+                <w:sz w:val="20"/>
+                <w:szCs w:val="20"/>
+                <w:lang w:eastAsia="es-CO"/>
+              </w:rPr>
+              <w:t>Solución al problema con la cantidad requerida de raíces.</w:t>
+            </w:r>
           </w:p>
         </w:tc>
         <w:tc>
@@ -6659,6 +6858,26 @@
                 <w:lang w:eastAsia="es-CO"/>
               </w:rPr>
             </w:pPr>
+            <w:proofErr w:type="spellStart"/>
+            <w:r>
+              <w:rPr>
+                <w:rFonts w:ascii="Arial" w:eastAsia="Times New Roman" w:hAnsi="Arial" w:cs="Arial"/>
+                <w:sz w:val="20"/>
+                <w:szCs w:val="20"/>
+                <w:lang w:eastAsia="es-CO"/>
+              </w:rPr>
+              <w:t>solve</w:t>
+            </w:r>
+            <w:proofErr w:type="spellEnd"/>
+            <w:r>
+              <w:rPr>
+                <w:rFonts w:ascii="Arial" w:eastAsia="Times New Roman" w:hAnsi="Arial" w:cs="Arial"/>
+                <w:sz w:val="20"/>
+                <w:szCs w:val="20"/>
+                <w:lang w:eastAsia="es-CO"/>
+              </w:rPr>
+              <w:t>()</w:t>
+            </w:r>
           </w:p>
         </w:tc>
         <w:tc>
@@ -6679,6 +6898,37 @@
                 <w:lang w:eastAsia="es-CO"/>
               </w:rPr>
             </w:pPr>
+            <w:proofErr w:type="spellStart"/>
+            <w:proofErr w:type="gramStart"/>
+            <w:r>
+              <w:rPr>
+                <w:rFonts w:ascii="Arial" w:eastAsia="Times New Roman" w:hAnsi="Arial" w:cs="Arial"/>
+                <w:sz w:val="20"/>
+                <w:szCs w:val="20"/>
+                <w:lang w:eastAsia="es-CO"/>
+              </w:rPr>
+              <w:t>Solve</w:t>
+            </w:r>
+            <w:proofErr w:type="spellEnd"/>
+            <w:r>
+              <w:rPr>
+                <w:rFonts w:ascii="Arial" w:eastAsia="Times New Roman" w:hAnsi="Arial" w:cs="Arial"/>
+                <w:sz w:val="20"/>
+                <w:szCs w:val="20"/>
+                <w:lang w:eastAsia="es-CO"/>
+              </w:rPr>
+              <w:t>(</w:t>
+            </w:r>
+            <w:proofErr w:type="gramEnd"/>
+            <w:r>
+              <w:rPr>
+                <w:rFonts w:ascii="Arial" w:eastAsia="Times New Roman" w:hAnsi="Arial" w:cs="Arial"/>
+                <w:sz w:val="20"/>
+                <w:szCs w:val="20"/>
+                <w:lang w:eastAsia="es-CO"/>
+              </w:rPr>
+              <w:t>)</w:t>
+            </w:r>
           </w:p>
         </w:tc>
         <w:tc>
@@ -6718,8 +6968,6 @@
               </w:rPr>
               <w:t>Solve</w:t>
             </w:r>
-            <w:bookmarkStart w:id="1" w:name="_GoBack"/>
-            <w:bookmarkEnd w:id="1"/>
             <w:proofErr w:type="spellEnd"/>
             <w:r>
               <w:rPr>
@@ -6797,6 +7045,15 @@
                 <w:lang w:eastAsia="es-CO"/>
               </w:rPr>
             </w:pPr>
+            <w:r>
+              <w:rPr>
+                <w:rFonts w:ascii="Arial" w:eastAsia="Times New Roman" w:hAnsi="Arial" w:cs="Arial"/>
+                <w:sz w:val="20"/>
+                <w:szCs w:val="20"/>
+                <w:lang w:eastAsia="es-CO"/>
+              </w:rPr>
+              <w:t>Cantidad de raíces que tiene el polinomio</w:t>
+            </w:r>
           </w:p>
         </w:tc>
         <w:tc>
@@ -6817,6 +7074,37 @@
                 <w:lang w:eastAsia="es-CO"/>
               </w:rPr>
             </w:pPr>
+            <w:proofErr w:type="spellStart"/>
+            <w:proofErr w:type="gramStart"/>
+            <w:r>
+              <w:rPr>
+                <w:rFonts w:ascii="Arial" w:eastAsia="Times New Roman" w:hAnsi="Arial" w:cs="Arial"/>
+                <w:sz w:val="20"/>
+                <w:szCs w:val="20"/>
+                <w:lang w:eastAsia="es-CO"/>
+              </w:rPr>
+              <w:t>findRoots</w:t>
+            </w:r>
+            <w:proofErr w:type="spellEnd"/>
+            <w:r>
+              <w:rPr>
+                <w:rFonts w:ascii="Arial" w:eastAsia="Times New Roman" w:hAnsi="Arial" w:cs="Arial"/>
+                <w:sz w:val="20"/>
+                <w:szCs w:val="20"/>
+                <w:lang w:eastAsia="es-CO"/>
+              </w:rPr>
+              <w:t>(</w:t>
+            </w:r>
+            <w:proofErr w:type="gramEnd"/>
+            <w:r>
+              <w:rPr>
+                <w:rFonts w:ascii="Arial" w:eastAsia="Times New Roman" w:hAnsi="Arial" w:cs="Arial"/>
+                <w:sz w:val="20"/>
+                <w:szCs w:val="20"/>
+                <w:lang w:eastAsia="es-CO"/>
+              </w:rPr>
+              <w:t>)</w:t>
+            </w:r>
           </w:p>
         </w:tc>
         <w:tc>
@@ -6837,6 +7125,37 @@
                 <w:lang w:eastAsia="es-CO"/>
               </w:rPr>
             </w:pPr>
+            <w:proofErr w:type="spellStart"/>
+            <w:proofErr w:type="gramStart"/>
+            <w:r>
+              <w:rPr>
+                <w:rFonts w:ascii="Arial" w:eastAsia="Times New Roman" w:hAnsi="Arial" w:cs="Arial"/>
+                <w:sz w:val="20"/>
+                <w:szCs w:val="20"/>
+                <w:lang w:eastAsia="es-CO"/>
+              </w:rPr>
+              <w:t>Solve</w:t>
+            </w:r>
+            <w:proofErr w:type="spellEnd"/>
+            <w:r>
+              <w:rPr>
+                <w:rFonts w:ascii="Arial" w:eastAsia="Times New Roman" w:hAnsi="Arial" w:cs="Arial"/>
+                <w:sz w:val="20"/>
+                <w:szCs w:val="20"/>
+                <w:lang w:eastAsia="es-CO"/>
+              </w:rPr>
+              <w:t>(</w:t>
+            </w:r>
+            <w:proofErr w:type="gramEnd"/>
+            <w:r>
+              <w:rPr>
+                <w:rFonts w:ascii="Arial" w:eastAsia="Times New Roman" w:hAnsi="Arial" w:cs="Arial"/>
+                <w:sz w:val="20"/>
+                <w:szCs w:val="20"/>
+                <w:lang w:eastAsia="es-CO"/>
+              </w:rPr>
+              <w:t>)</w:t>
+            </w:r>
           </w:p>
         </w:tc>
         <w:tc>
@@ -6858,7 +7177,6 @@
               </w:rPr>
             </w:pPr>
             <w:proofErr w:type="spellStart"/>
-            <w:proofErr w:type="gramStart"/>
             <w:r>
               <w:rPr>
                 <w:rFonts w:ascii="Arial" w:eastAsia="Times New Roman" w:hAnsi="Arial" w:cs="Arial"/>
@@ -6866,9 +7184,8 @@
                 <w:szCs w:val="20"/>
                 <w:lang w:eastAsia="es-CO"/>
               </w:rPr>
-              <w:t>sceneTwo</w:t>
+              <w:t>scene</w:t>
             </w:r>
-            <w:proofErr w:type="spellEnd"/>
             <w:r>
               <w:rPr>
                 <w:rFonts w:ascii="Arial" w:eastAsia="Times New Roman" w:hAnsi="Arial" w:cs="Arial"/>
@@ -6876,9 +7193,9 @@
                 <w:szCs w:val="20"/>
                 <w:lang w:eastAsia="es-CO"/>
               </w:rPr>
-              <w:t>(</w:t>
+              <w:t>One</w:t>
             </w:r>
-            <w:proofErr w:type="gramEnd"/>
+            <w:proofErr w:type="spellEnd"/>
             <w:r>
               <w:rPr>
                 <w:rFonts w:ascii="Arial" w:eastAsia="Times New Roman" w:hAnsi="Arial" w:cs="Arial"/>
@@ -6886,20 +7203,28 @@
                 <w:szCs w:val="20"/>
                 <w:lang w:eastAsia="es-CO"/>
               </w:rPr>
-              <w:t>)</w:t>
+              <w:t xml:space="preserve"> </w:t>
+            </w:r>
+            <w:r>
+              <w:rPr>
+                <w:rFonts w:ascii="Arial" w:eastAsia="Times New Roman" w:hAnsi="Arial" w:cs="Arial"/>
+                <w:sz w:val="20"/>
+                <w:szCs w:val="20"/>
+                <w:lang w:eastAsia="es-CO"/>
+              </w:rPr>
+              <w:t>()</w:t>
             </w:r>
           </w:p>
         </w:tc>
       </w:tr>
       <w:tr>
         <w:trPr>
-          <w:trHeight w:val="135"/>
+          <w:trHeight w:val="470"/>
         </w:trPr>
         <w:tc>
           <w:tcPr>
             <w:cnfStyle w:val="001000000000" w:firstRow="0" w:lastRow="0" w:firstColumn="1" w:lastColumn="0" w:oddVBand="0" w:evenVBand="0" w:oddHBand="0" w:evenHBand="0" w:firstRowFirstColumn="0" w:firstRowLastColumn="0" w:lastRowFirstColumn="0" w:lastRowLastColumn="0"/>
             <w:tcW w:w="1235" w:type="dxa"/>
-            <w:vMerge w:val="restart"/>
             <w:vAlign w:val="center"/>
           </w:tcPr>
           <w:p>
@@ -6939,7 +7264,6 @@
         <w:tc>
           <w:tcPr>
             <w:tcW w:w="1657" w:type="dxa"/>
-            <w:vMerge w:val="restart"/>
             <w:vAlign w:val="center"/>
           </w:tcPr>
           <w:p>
@@ -6955,12 +7279,20 @@
                 <w:lang w:eastAsia="es-CO"/>
               </w:rPr>
             </w:pPr>
+            <w:r>
+              <w:rPr>
+                <w:rFonts w:ascii="Arial" w:eastAsia="Times New Roman" w:hAnsi="Arial" w:cs="Arial"/>
+                <w:sz w:val="20"/>
+                <w:szCs w:val="20"/>
+                <w:lang w:eastAsia="es-CO"/>
+              </w:rPr>
+              <w:t>Cantidad de raíces que tiene el polinomio</w:t>
+            </w:r>
           </w:p>
         </w:tc>
         <w:tc>
           <w:tcPr>
             <w:tcW w:w="2210" w:type="dxa"/>
-            <w:vMerge w:val="restart"/>
             <w:vAlign w:val="center"/>
           </w:tcPr>
           <w:p>
@@ -6976,12 +7308,42 @@
                 <w:lang w:eastAsia="es-CO"/>
               </w:rPr>
             </w:pPr>
+            <w:proofErr w:type="spellStart"/>
+            <w:proofErr w:type="gramStart"/>
+            <w:r>
+              <w:rPr>
+                <w:rFonts w:ascii="Arial" w:eastAsia="Times New Roman" w:hAnsi="Arial" w:cs="Arial"/>
+                <w:sz w:val="20"/>
+                <w:szCs w:val="24"/>
+                <w:lang w:eastAsia="es-CO"/>
+              </w:rPr>
+              <w:t>polinomialValue</w:t>
+            </w:r>
+            <w:proofErr w:type="spellEnd"/>
+            <w:r>
+              <w:rPr>
+                <w:rFonts w:ascii="Arial" w:eastAsia="Times New Roman" w:hAnsi="Arial" w:cs="Arial"/>
+                <w:sz w:val="20"/>
+                <w:szCs w:val="24"/>
+                <w:lang w:eastAsia="es-CO"/>
+              </w:rPr>
+              <w:t>(</w:t>
+            </w:r>
+            <w:proofErr w:type="gramEnd"/>
+            <w:r>
+              <w:rPr>
+                <w:rFonts w:ascii="Arial" w:eastAsia="Times New Roman" w:hAnsi="Arial" w:cs="Arial"/>
+                <w:sz w:val="20"/>
+                <w:szCs w:val="24"/>
+                <w:lang w:eastAsia="es-CO"/>
+              </w:rPr>
+              <w:t>)</w:t>
+            </w:r>
           </w:p>
         </w:tc>
         <w:tc>
           <w:tcPr>
             <w:tcW w:w="1370" w:type="dxa"/>
-            <w:vMerge w:val="restart"/>
             <w:vAlign w:val="center"/>
           </w:tcPr>
           <w:p>
@@ -6997,12 +7359,42 @@
                 <w:lang w:eastAsia="es-CO"/>
               </w:rPr>
             </w:pPr>
+            <w:proofErr w:type="spellStart"/>
+            <w:proofErr w:type="gramStart"/>
+            <w:r>
+              <w:rPr>
+                <w:rFonts w:ascii="Arial" w:eastAsia="Times New Roman" w:hAnsi="Arial" w:cs="Arial"/>
+                <w:sz w:val="20"/>
+                <w:szCs w:val="20"/>
+                <w:lang w:eastAsia="es-CO"/>
+              </w:rPr>
+              <w:t>Solve</w:t>
+            </w:r>
+            <w:proofErr w:type="spellEnd"/>
+            <w:r>
+              <w:rPr>
+                <w:rFonts w:ascii="Arial" w:eastAsia="Times New Roman" w:hAnsi="Arial" w:cs="Arial"/>
+                <w:sz w:val="20"/>
+                <w:szCs w:val="20"/>
+                <w:lang w:eastAsia="es-CO"/>
+              </w:rPr>
+              <w:t>(</w:t>
+            </w:r>
+            <w:proofErr w:type="gramEnd"/>
+            <w:r>
+              <w:rPr>
+                <w:rFonts w:ascii="Arial" w:eastAsia="Times New Roman" w:hAnsi="Arial" w:cs="Arial"/>
+                <w:sz w:val="20"/>
+                <w:szCs w:val="20"/>
+                <w:lang w:eastAsia="es-CO"/>
+              </w:rPr>
+              <w:t>)</w:t>
+            </w:r>
           </w:p>
         </w:tc>
         <w:tc>
           <w:tcPr>
             <w:tcW w:w="1430" w:type="dxa"/>
-            <w:vMerge w:val="restart"/>
             <w:vAlign w:val="center"/>
           </w:tcPr>
           <w:p>
@@ -7026,7 +7418,7 @@
                 <w:szCs w:val="24"/>
                 <w:lang w:eastAsia="es-CO"/>
               </w:rPr>
-              <w:t>sceneThree</w:t>
+              <w:t>sceneTwo</w:t>
             </w:r>
             <w:proofErr w:type="spellEnd"/>
             <w:r>
@@ -7036,7 +7428,7 @@
                 <w:szCs w:val="24"/>
                 <w:lang w:eastAsia="es-CO"/>
               </w:rPr>
-              <w:t>)</w:t>
+              <w:t>()</w:t>
             </w:r>
           </w:p>
         </w:tc>
@@ -7044,13 +7436,12 @@
       <w:tr>
         <w:trPr>
           <w:cnfStyle w:val="000000100000" w:firstRow="0" w:lastRow="0" w:firstColumn="0" w:lastColumn="0" w:oddVBand="0" w:evenVBand="0" w:oddHBand="1" w:evenHBand="0" w:firstRowFirstColumn="0" w:firstRowLastColumn="0" w:lastRowFirstColumn="0" w:lastRowLastColumn="0"/>
-          <w:trHeight w:val="135"/>
+          <w:trHeight w:val="470"/>
         </w:trPr>
         <w:tc>
           <w:tcPr>
             <w:cnfStyle w:val="001000000000" w:firstRow="0" w:lastRow="0" w:firstColumn="1" w:lastColumn="0" w:oddVBand="0" w:evenVBand="0" w:oddHBand="0" w:evenHBand="0" w:firstRowFirstColumn="0" w:firstRowLastColumn="0" w:lastRowFirstColumn="0" w:lastRowLastColumn="0"/>
             <w:tcW w:w="1235" w:type="dxa"/>
-            <w:vMerge/>
             <w:vAlign w:val="center"/>
           </w:tcPr>
           <w:p>
@@ -7060,8 +7451,6 @@
               <w:textAlignment w:val="baseline"/>
               <w:rPr>
                 <w:rFonts w:ascii="Arial" w:eastAsia="Times New Roman" w:hAnsi="Arial" w:cs="Arial"/>
-                <w:b w:val="0"/>
-                <w:bCs w:val="0"/>
                 <w:sz w:val="24"/>
                 <w:szCs w:val="24"/>
                 <w:lang w:eastAsia="es-CO"/>
@@ -7092,7 +7481,6 @@
         <w:tc>
           <w:tcPr>
             <w:tcW w:w="1657" w:type="dxa"/>
-            <w:vMerge/>
             <w:vAlign w:val="center"/>
           </w:tcPr>
           <w:p>
@@ -7108,12 +7496,20 @@
                 <w:lang w:eastAsia="es-CO"/>
               </w:rPr>
             </w:pPr>
+            <w:r>
+              <w:rPr>
+                <w:rFonts w:ascii="Arial" w:eastAsia="Times New Roman" w:hAnsi="Arial" w:cs="Arial"/>
+                <w:sz w:val="20"/>
+                <w:szCs w:val="20"/>
+                <w:lang w:eastAsia="es-CO"/>
+              </w:rPr>
+              <w:t>Cantidad de raíces que tiene el polinomio</w:t>
+            </w:r>
           </w:p>
         </w:tc>
         <w:tc>
           <w:tcPr>
             <w:tcW w:w="2210" w:type="dxa"/>
-            <w:vMerge/>
             <w:vAlign w:val="center"/>
           </w:tcPr>
           <w:p>
@@ -7129,12 +7525,20 @@
                 <w:lang w:eastAsia="es-CO"/>
               </w:rPr>
             </w:pPr>
+            <w:r>
+              <w:rPr>
+                <w:rFonts w:ascii="Arial" w:eastAsia="Times New Roman" w:hAnsi="Arial" w:cs="Arial"/>
+                <w:sz w:val="20"/>
+                <w:szCs w:val="24"/>
+                <w:lang w:eastAsia="es-CO"/>
+              </w:rPr>
+              <w:t>table()</w:t>
+            </w:r>
           </w:p>
         </w:tc>
         <w:tc>
           <w:tcPr>
             <w:tcW w:w="1370" w:type="dxa"/>
-            <w:vMerge/>
             <w:vAlign w:val="center"/>
           </w:tcPr>
           <w:p>
@@ -7150,12 +7554,31 @@
                 <w:lang w:eastAsia="es-CO"/>
               </w:rPr>
             </w:pPr>
+            <w:proofErr w:type="spellStart"/>
+            <w:r>
+              <w:rPr>
+                <w:rFonts w:ascii="Arial" w:eastAsia="Times New Roman" w:hAnsi="Arial" w:cs="Arial"/>
+                <w:sz w:val="20"/>
+                <w:szCs w:val="20"/>
+                <w:lang w:eastAsia="es-CO"/>
+              </w:rPr>
+              <w:t>Solve</w:t>
+            </w:r>
+            <w:proofErr w:type="spellEnd"/>
+            <w:r>
+              <w:rPr>
+                <w:rFonts w:ascii="Arial" w:eastAsia="Times New Roman" w:hAnsi="Arial" w:cs="Arial"/>
+                <w:sz w:val="20"/>
+                <w:szCs w:val="20"/>
+                <w:lang w:eastAsia="es-CO"/>
+              </w:rPr>
+              <w:t>()</w:t>
+            </w:r>
           </w:p>
         </w:tc>
         <w:tc>
           <w:tcPr>
             <w:tcW w:w="1430" w:type="dxa"/>
-            <w:vMerge/>
             <w:vAlign w:val="center"/>
           </w:tcPr>
           <w:p>
@@ -7171,303 +7594,29 @@
                 <w:lang w:eastAsia="es-CO"/>
               </w:rPr>
             </w:pPr>
-          </w:p>
-        </w:tc>
-      </w:tr>
-      <w:tr>
-        <w:trPr>
-          <w:trHeight w:val="135"/>
-        </w:trPr>
-        <w:tc>
-          <w:tcPr>
-            <w:cnfStyle w:val="001000000000" w:firstRow="0" w:lastRow="0" w:firstColumn="1" w:lastColumn="0" w:oddVBand="0" w:evenVBand="0" w:oddHBand="0" w:evenHBand="0" w:firstRowFirstColumn="0" w:firstRowLastColumn="0" w:lastRowFirstColumn="0" w:lastRowLastColumn="0"/>
-            <w:tcW w:w="1235" w:type="dxa"/>
-            <w:vMerge w:val="restart"/>
-            <w:vAlign w:val="center"/>
-          </w:tcPr>
-          <w:p>
-            <w:pPr>
-              <w:spacing w:afterAutospacing="1"/>
-              <w:jc w:val="center"/>
-              <w:textAlignment w:val="baseline"/>
-              <w:rPr>
-                <w:rFonts w:ascii="Arial" w:eastAsia="Times New Roman" w:hAnsi="Arial" w:cs="Arial"/>
-                <w:sz w:val="24"/>
-                <w:szCs w:val="24"/>
-                <w:lang w:eastAsia="es-CO"/>
-              </w:rPr>
-            </w:pPr>
-          </w:p>
-        </w:tc>
-        <w:tc>
-          <w:tcPr>
-            <w:tcW w:w="926" w:type="dxa"/>
-            <w:vAlign w:val="center"/>
-          </w:tcPr>
-          <w:p>
-            <w:pPr>
-              <w:spacing w:afterAutospacing="1"/>
-              <w:jc w:val="center"/>
-              <w:textAlignment w:val="baseline"/>
-              <w:cnfStyle w:val="000000000000" w:firstRow="0" w:lastRow="0" w:firstColumn="0" w:lastColumn="0" w:oddVBand="0" w:evenVBand="0" w:oddHBand="0" w:evenHBand="0" w:firstRowFirstColumn="0" w:firstRowLastColumn="0" w:lastRowFirstColumn="0" w:lastRowLastColumn="0"/>
+            <w:proofErr w:type="spellStart"/>
+            <w:r>
               <w:rPr>
                 <w:rFonts w:ascii="Arial" w:eastAsia="Times New Roman" w:hAnsi="Arial" w:cs="Arial"/>
                 <w:sz w:val="20"/>
                 <w:szCs w:val="24"/>
                 <w:lang w:eastAsia="es-CO"/>
               </w:rPr>
-            </w:pPr>
-          </w:p>
-        </w:tc>
-        <w:tc>
-          <w:tcPr>
-            <w:tcW w:w="1657" w:type="dxa"/>
-            <w:vMerge w:val="restart"/>
-            <w:vAlign w:val="center"/>
-          </w:tcPr>
-          <w:p>
-            <w:pPr>
-              <w:spacing w:afterAutospacing="1"/>
-              <w:jc w:val="center"/>
-              <w:textAlignment w:val="baseline"/>
-              <w:cnfStyle w:val="000000000000" w:firstRow="0" w:lastRow="0" w:firstColumn="0" w:lastColumn="0" w:oddVBand="0" w:evenVBand="0" w:oddHBand="0" w:evenHBand="0" w:firstRowFirstColumn="0" w:firstRowLastColumn="0" w:lastRowFirstColumn="0" w:lastRowLastColumn="0"/>
-              <w:rPr>
-                <w:rFonts w:ascii="Arial" w:eastAsia="Times New Roman" w:hAnsi="Arial" w:cs="Arial"/>
-                <w:sz w:val="20"/>
-                <w:szCs w:val="20"/>
-                <w:lang w:eastAsia="es-CO"/>
-              </w:rPr>
-            </w:pPr>
-          </w:p>
-        </w:tc>
-        <w:tc>
-          <w:tcPr>
-            <w:tcW w:w="2210" w:type="dxa"/>
-            <w:vMerge w:val="restart"/>
-            <w:vAlign w:val="center"/>
-          </w:tcPr>
-          <w:p>
-            <w:pPr>
-              <w:spacing w:afterAutospacing="1"/>
-              <w:jc w:val="center"/>
-              <w:textAlignment w:val="baseline"/>
-              <w:cnfStyle w:val="000000000000" w:firstRow="0" w:lastRow="0" w:firstColumn="0" w:lastColumn="0" w:oddVBand="0" w:evenVBand="0" w:oddHBand="0" w:evenHBand="0" w:firstRowFirstColumn="0" w:firstRowLastColumn="0" w:lastRowFirstColumn="0" w:lastRowLastColumn="0"/>
+              <w:t>sceneThree</w:t>
+            </w:r>
+            <w:proofErr w:type="spellEnd"/>
+            <w:r>
               <w:rPr>
                 <w:rFonts w:ascii="Arial" w:eastAsia="Times New Roman" w:hAnsi="Arial" w:cs="Arial"/>
                 <w:sz w:val="20"/>
                 <w:szCs w:val="24"/>
                 <w:lang w:eastAsia="es-CO"/>
               </w:rPr>
-            </w:pPr>
-          </w:p>
-        </w:tc>
-        <w:tc>
-          <w:tcPr>
-            <w:tcW w:w="1370" w:type="dxa"/>
-            <w:vMerge w:val="restart"/>
-            <w:vAlign w:val="center"/>
-          </w:tcPr>
-          <w:p>
-            <w:pPr>
-              <w:spacing w:afterAutospacing="1"/>
-              <w:jc w:val="center"/>
-              <w:textAlignment w:val="baseline"/>
-              <w:cnfStyle w:val="000000000000" w:firstRow="0" w:lastRow="0" w:firstColumn="0" w:lastColumn="0" w:oddVBand="0" w:evenVBand="0" w:oddHBand="0" w:evenHBand="0" w:firstRowFirstColumn="0" w:firstRowLastColumn="0" w:lastRowFirstColumn="0" w:lastRowLastColumn="0"/>
-              <w:rPr>
-                <w:rFonts w:ascii="Arial" w:eastAsia="Times New Roman" w:hAnsi="Arial" w:cs="Arial"/>
-                <w:sz w:val="20"/>
-                <w:szCs w:val="24"/>
-                <w:lang w:eastAsia="es-CO"/>
-              </w:rPr>
-            </w:pPr>
-          </w:p>
-        </w:tc>
-        <w:tc>
-          <w:tcPr>
-            <w:tcW w:w="1430" w:type="dxa"/>
-            <w:vMerge w:val="restart"/>
-            <w:vAlign w:val="center"/>
-          </w:tcPr>
-          <w:p>
-            <w:pPr>
-              <w:spacing w:afterAutospacing="1"/>
-              <w:jc w:val="center"/>
-              <w:textAlignment w:val="baseline"/>
-              <w:cnfStyle w:val="000000000000" w:firstRow="0" w:lastRow="0" w:firstColumn="0" w:lastColumn="0" w:oddVBand="0" w:evenVBand="0" w:oddHBand="0" w:evenHBand="0" w:firstRowFirstColumn="0" w:firstRowLastColumn="0" w:lastRowFirstColumn="0" w:lastRowLastColumn="0"/>
-              <w:rPr>
-                <w:rFonts w:ascii="Arial" w:eastAsia="Times New Roman" w:hAnsi="Arial" w:cs="Arial"/>
-                <w:sz w:val="20"/>
-                <w:szCs w:val="24"/>
-                <w:lang w:eastAsia="es-CO"/>
-              </w:rPr>
-            </w:pPr>
-            <w:proofErr w:type="spellStart"/>
-            <w:proofErr w:type="gramStart"/>
-            <w:r>
-              <w:rPr>
-                <w:rFonts w:ascii="Arial" w:eastAsia="Times New Roman" w:hAnsi="Arial" w:cs="Arial"/>
-                <w:sz w:val="20"/>
-                <w:szCs w:val="24"/>
-                <w:lang w:eastAsia="es-CO"/>
-              </w:rPr>
-              <w:t>sceneFour</w:t>
-            </w:r>
-            <w:proofErr w:type="spellEnd"/>
-            <w:r>
-              <w:rPr>
-                <w:rFonts w:ascii="Arial" w:eastAsia="Times New Roman" w:hAnsi="Arial" w:cs="Arial"/>
-                <w:sz w:val="20"/>
-                <w:szCs w:val="24"/>
-                <w:lang w:eastAsia="es-CO"/>
-              </w:rPr>
-              <w:t>(</w:t>
-            </w:r>
-            <w:proofErr w:type="gramEnd"/>
-            <w:r>
-              <w:rPr>
-                <w:rFonts w:ascii="Arial" w:eastAsia="Times New Roman" w:hAnsi="Arial" w:cs="Arial"/>
-                <w:sz w:val="20"/>
-                <w:szCs w:val="24"/>
-                <w:lang w:eastAsia="es-CO"/>
-              </w:rPr>
-              <w:t>)</w:t>
+              <w:t>()</w:t>
             </w:r>
           </w:p>
         </w:tc>
       </w:tr>
-      <w:tr>
-        <w:trPr>
-          <w:cnfStyle w:val="000000100000" w:firstRow="0" w:lastRow="0" w:firstColumn="0" w:lastColumn="0" w:oddVBand="0" w:evenVBand="0" w:oddHBand="1" w:evenHBand="0" w:firstRowFirstColumn="0" w:firstRowLastColumn="0" w:lastRowFirstColumn="0" w:lastRowLastColumn="0"/>
-          <w:trHeight w:val="135"/>
-        </w:trPr>
-        <w:tc>
-          <w:tcPr>
-            <w:cnfStyle w:val="001000000000" w:firstRow="0" w:lastRow="0" w:firstColumn="1" w:lastColumn="0" w:oddVBand="0" w:evenVBand="0" w:oddHBand="0" w:evenHBand="0" w:firstRowFirstColumn="0" w:firstRowLastColumn="0" w:lastRowFirstColumn="0" w:lastRowLastColumn="0"/>
-            <w:tcW w:w="1235" w:type="dxa"/>
-            <w:vMerge/>
-            <w:vAlign w:val="center"/>
-          </w:tcPr>
-          <w:p>
-            <w:pPr>
-              <w:spacing w:afterAutospacing="1"/>
-              <w:jc w:val="center"/>
-              <w:textAlignment w:val="baseline"/>
-              <w:rPr>
-                <w:rFonts w:ascii="Arial" w:eastAsia="Times New Roman" w:hAnsi="Arial" w:cs="Arial"/>
-                <w:b w:val="0"/>
-                <w:bCs w:val="0"/>
-                <w:sz w:val="24"/>
-                <w:szCs w:val="24"/>
-                <w:lang w:eastAsia="es-CO"/>
-              </w:rPr>
-            </w:pPr>
-          </w:p>
-        </w:tc>
-        <w:tc>
-          <w:tcPr>
-            <w:tcW w:w="926" w:type="dxa"/>
-            <w:vAlign w:val="center"/>
-          </w:tcPr>
-          <w:p>
-            <w:pPr>
-              <w:spacing w:afterAutospacing="1"/>
-              <w:jc w:val="center"/>
-              <w:textAlignment w:val="baseline"/>
-              <w:cnfStyle w:val="000000100000" w:firstRow="0" w:lastRow="0" w:firstColumn="0" w:lastColumn="0" w:oddVBand="0" w:evenVBand="0" w:oddHBand="1" w:evenHBand="0" w:firstRowFirstColumn="0" w:firstRowLastColumn="0" w:lastRowFirstColumn="0" w:lastRowLastColumn="0"/>
-              <w:rPr>
-                <w:rFonts w:ascii="Arial" w:eastAsia="Times New Roman" w:hAnsi="Arial" w:cs="Arial"/>
-                <w:sz w:val="20"/>
-                <w:szCs w:val="24"/>
-                <w:lang w:eastAsia="es-CO"/>
-              </w:rPr>
-            </w:pPr>
-          </w:p>
-        </w:tc>
-        <w:tc>
-          <w:tcPr>
-            <w:tcW w:w="1657" w:type="dxa"/>
-            <w:vMerge/>
-            <w:vAlign w:val="center"/>
-          </w:tcPr>
-          <w:p>
-            <w:pPr>
-              <w:spacing w:afterAutospacing="1"/>
-              <w:jc w:val="center"/>
-              <w:textAlignment w:val="baseline"/>
-              <w:cnfStyle w:val="000000100000" w:firstRow="0" w:lastRow="0" w:firstColumn="0" w:lastColumn="0" w:oddVBand="0" w:evenVBand="0" w:oddHBand="1" w:evenHBand="0" w:firstRowFirstColumn="0" w:firstRowLastColumn="0" w:lastRowFirstColumn="0" w:lastRowLastColumn="0"/>
-              <w:rPr>
-                <w:rFonts w:ascii="Arial" w:eastAsia="Times New Roman" w:hAnsi="Arial" w:cs="Arial"/>
-                <w:sz w:val="20"/>
-                <w:szCs w:val="20"/>
-                <w:lang w:eastAsia="es-CO"/>
-              </w:rPr>
-            </w:pPr>
-          </w:p>
-        </w:tc>
-        <w:tc>
-          <w:tcPr>
-            <w:tcW w:w="2210" w:type="dxa"/>
-            <w:vMerge/>
-            <w:vAlign w:val="center"/>
-          </w:tcPr>
-          <w:p>
-            <w:pPr>
-              <w:spacing w:afterAutospacing="1"/>
-              <w:jc w:val="center"/>
-              <w:textAlignment w:val="baseline"/>
-              <w:cnfStyle w:val="000000100000" w:firstRow="0" w:lastRow="0" w:firstColumn="0" w:lastColumn="0" w:oddVBand="0" w:evenVBand="0" w:oddHBand="1" w:evenHBand="0" w:firstRowFirstColumn="0" w:firstRowLastColumn="0" w:lastRowFirstColumn="0" w:lastRowLastColumn="0"/>
-              <w:rPr>
-                <w:rFonts w:ascii="Arial" w:eastAsia="Times New Roman" w:hAnsi="Arial" w:cs="Arial"/>
-                <w:sz w:val="24"/>
-                <w:szCs w:val="24"/>
-                <w:lang w:eastAsia="es-CO"/>
-              </w:rPr>
-            </w:pPr>
-          </w:p>
-        </w:tc>
-        <w:tc>
-          <w:tcPr>
-            <w:tcW w:w="1370" w:type="dxa"/>
-            <w:vMerge/>
-            <w:vAlign w:val="center"/>
-          </w:tcPr>
-          <w:p>
-            <w:pPr>
-              <w:spacing w:afterAutospacing="1"/>
-              <w:jc w:val="center"/>
-              <w:textAlignment w:val="baseline"/>
-              <w:cnfStyle w:val="000000100000" w:firstRow="0" w:lastRow="0" w:firstColumn="0" w:lastColumn="0" w:oddVBand="0" w:evenVBand="0" w:oddHBand="1" w:evenHBand="0" w:firstRowFirstColumn="0" w:firstRowLastColumn="0" w:lastRowFirstColumn="0" w:lastRowLastColumn="0"/>
-              <w:rPr>
-                <w:rFonts w:ascii="Arial" w:eastAsia="Times New Roman" w:hAnsi="Arial" w:cs="Arial"/>
-                <w:sz w:val="24"/>
-                <w:szCs w:val="24"/>
-                <w:lang w:eastAsia="es-CO"/>
-              </w:rPr>
-            </w:pPr>
-          </w:p>
-        </w:tc>
-        <w:tc>
-          <w:tcPr>
-            <w:tcW w:w="1430" w:type="dxa"/>
-            <w:vMerge/>
-            <w:vAlign w:val="center"/>
-          </w:tcPr>
-          <w:p>
-            <w:pPr>
-              <w:spacing w:afterAutospacing="1"/>
-              <w:jc w:val="center"/>
-              <w:textAlignment w:val="baseline"/>
-              <w:cnfStyle w:val="000000100000" w:firstRow="0" w:lastRow="0" w:firstColumn="0" w:lastColumn="0" w:oddVBand="0" w:evenVBand="0" w:oddHBand="1" w:evenHBand="0" w:firstRowFirstColumn="0" w:firstRowLastColumn="0" w:lastRowFirstColumn="0" w:lastRowLastColumn="0"/>
-              <w:rPr>
-                <w:rFonts w:ascii="Arial" w:eastAsia="Times New Roman" w:hAnsi="Arial" w:cs="Arial"/>
-                <w:sz w:val="24"/>
-                <w:szCs w:val="24"/>
-                <w:lang w:eastAsia="es-CO"/>
-              </w:rPr>
-            </w:pPr>
-          </w:p>
-        </w:tc>
-      </w:tr>
     </w:tbl>
     <w:p>
       <w:pPr>
@@ -7480,9 +7629,10 @@
     </w:p>
     <w:sectPr>
       <w:pgSz w:w="11909" w:h="16834"/>
-      <w:pgMar w:top="1440" w:right="1440" w:bottom="1440" w:left="1440" w:header="720" w:footer="720" w:gutter="0"/>
+      <w:pgMar w:top="1440" w:right="1080" w:bottom="1440" w:left="1080" w:header="720" w:footer="720" w:gutter="0"/>
       <w:pgNumType w:start="1"/>
       <w:cols w:space="720"/>
+      <w:docGrid w:linePitch="299"/>
     </w:sectPr>
   </w:body>
 </w:document>
@@ -9866,7 +10016,7 @@
 </file>
 
 <file path=customXml/itemProps1.xml><?xml version="1.0" encoding="utf-8"?>
-<ds:datastoreItem xmlns:ds="http://schemas.openxmlformats.org/officeDocument/2006/customXml" ds:itemID="{B3BED144-E3EA-4AF0-8114-A43FE9E0AE61}">
+<ds:datastoreItem xmlns:ds="http://schemas.openxmlformats.org/officeDocument/2006/customXml" ds:itemID="{8CF6237D-E3A3-42C7-BB60-44B08740D358}">
   <ds:schemaRefs>
     <ds:schemaRef ds:uri="http://schemas.openxmlformats.org/officeDocument/2006/bibliography"/>
   </ds:schemaRefs>

</xml_diff>

<commit_message>
update test and fix some error
</commit_message>
<xml_diff>
--- a/U1_Lab1_Oracle/data/Doc_Oracle.docx
+++ b/U1_Lab1_Oracle/data/Doc_Oracle.docx
@@ -6903,6 +6903,56 @@
                 <w:lang w:eastAsia="es-CO"/>
               </w:rPr>
             </w:pPr>
+            <w:r>
+              <w:rPr>
+                <w:rFonts w:ascii="Arial" w:eastAsia="Times New Roman" w:hAnsi="Arial" w:cs="Arial"/>
+                <w:b w:val="0"/>
+                <w:sz w:val="20"/>
+                <w:szCs w:val="20"/>
+                <w:lang w:eastAsia="es-CO"/>
+              </w:rPr>
+              <w:t>{1,</w:t>
+            </w:r>
+            <w:r>
+              <w:rPr>
+                <w:rFonts w:ascii="Arial" w:eastAsia="Times New Roman" w:hAnsi="Arial" w:cs="Arial"/>
+                <w:b w:val="0"/>
+                <w:sz w:val="20"/>
+                <w:szCs w:val="20"/>
+                <w:lang w:eastAsia="es-CO"/>
+              </w:rPr>
+              <w:t>-5</w:t>
+            </w:r>
+            <w:r>
+              <w:rPr>
+                <w:rFonts w:ascii="Arial" w:eastAsia="Times New Roman" w:hAnsi="Arial" w:cs="Arial"/>
+                <w:b w:val="0"/>
+                <w:sz w:val="20"/>
+                <w:szCs w:val="20"/>
+                <w:lang w:eastAsia="es-CO"/>
+              </w:rPr>
+              <w:t>,</w:t>
+            </w:r>
+            <w:r>
+              <w:rPr>
+                <w:rFonts w:ascii="Arial" w:eastAsia="Times New Roman" w:hAnsi="Arial" w:cs="Arial"/>
+                <w:b w:val="0"/>
+                <w:sz w:val="20"/>
+                <w:szCs w:val="20"/>
+                <w:lang w:eastAsia="es-CO"/>
+              </w:rPr>
+              <w:t>6</w:t>
+            </w:r>
+            <w:r>
+              <w:rPr>
+                <w:rFonts w:ascii="Arial" w:eastAsia="Times New Roman" w:hAnsi="Arial" w:cs="Arial"/>
+                <w:b w:val="0"/>
+                <w:sz w:val="20"/>
+                <w:szCs w:val="20"/>
+                <w:lang w:eastAsia="es-CO"/>
+              </w:rPr>
+              <w:t>}</w:t>
+            </w:r>
           </w:p>
         </w:tc>
         <w:tc>
@@ -6923,6 +6973,15 @@
                 <w:lang w:eastAsia="es-CO"/>
               </w:rPr>
             </w:pPr>
+            <w:r>
+              <w:rPr>
+                <w:rFonts w:ascii="Arial" w:eastAsia="Times New Roman" w:hAnsi="Arial" w:cs="Arial"/>
+                <w:sz w:val="24"/>
+                <w:szCs w:val="24"/>
+                <w:lang w:eastAsia="es-CO"/>
+              </w:rPr>
+              <w:t>3,2</w:t>
+            </w:r>
           </w:p>
         </w:tc>
         <w:tc>
@@ -6950,7 +7009,16 @@
                 <w:szCs w:val="20"/>
                 <w:lang w:eastAsia="es-CO"/>
               </w:rPr>
-              <w:t>Cantidad de raíces que tiene el polinomio</w:t>
+              <w:t xml:space="preserve">Resultado de las </w:t>
+            </w:r>
+            <w:r>
+              <w:rPr>
+                <w:rFonts w:ascii="Arial" w:eastAsia="Times New Roman" w:hAnsi="Arial" w:cs="Arial"/>
+                <w:sz w:val="20"/>
+                <w:szCs w:val="20"/>
+                <w:lang w:eastAsia="es-CO"/>
+              </w:rPr>
+              <w:t>raíces que tiene el polinomio</w:t>
             </w:r>
           </w:p>
         </w:tc>
@@ -7137,6 +7205,16 @@
                 <w:lang w:eastAsia="es-CO"/>
               </w:rPr>
             </w:pPr>
+            <w:r>
+              <w:rPr>
+                <w:rFonts w:ascii="Arial" w:eastAsia="Times New Roman" w:hAnsi="Arial" w:cs="Arial"/>
+                <w:b w:val="0"/>
+                <w:sz w:val="20"/>
+                <w:szCs w:val="20"/>
+                <w:lang w:eastAsia="es-CO"/>
+              </w:rPr>
+              <w:t>{1,2,1}</w:t>
+            </w:r>
           </w:p>
         </w:tc>
         <w:tc>
@@ -7354,6 +7432,16 @@
                 <w:lang w:eastAsia="es-CO"/>
               </w:rPr>
             </w:pPr>
+            <w:r>
+              <w:rPr>
+                <w:rFonts w:ascii="Arial" w:eastAsia="Times New Roman" w:hAnsi="Arial" w:cs="Arial"/>
+                <w:b w:val="0"/>
+                <w:sz w:val="20"/>
+                <w:szCs w:val="20"/>
+                <w:lang w:eastAsia="es-CO"/>
+              </w:rPr>
+              <w:t>{1,2,1}</w:t>
+            </w:r>
           </w:p>
         </w:tc>
         <w:tc>
@@ -9914,7 +10002,7 @@
 </file>
 
 <file path=customXml/itemProps1.xml><?xml version="1.0" encoding="utf-8"?>
-<ds:datastoreItem xmlns:ds="http://schemas.openxmlformats.org/officeDocument/2006/customXml" ds:itemID="{C4CB5862-BC5F-4084-8469-32CFA0770183}">
+<ds:datastoreItem xmlns:ds="http://schemas.openxmlformats.org/officeDocument/2006/customXml" ds:itemID="{D6583D9D-2EEC-4520-ABA2-BA7718825209}">
   <ds:schemaRefs>
     <ds:schemaRef ds:uri="http://schemas.openxmlformats.org/officeDocument/2006/bibliography"/>
   </ds:schemaRefs>

</xml_diff>

<commit_message>
update to proyects and add references
</commit_message>
<xml_diff>
--- a/U1_Lab1_Oracle/data/Doc_Oracle.docx
+++ b/U1_Lab1_Oracle/data/Doc_Oracle.docx
@@ -365,7 +365,86 @@
           <w:szCs w:val="24"/>
           <w:highlight w:val="white"/>
         </w:rPr>
-        <w:t>En matemáticas, un coeficiente es un factor vinculado a un monomio. Dado un divisor del monomio, el coeficiente es el cociente del monomio por el divisor. Así el monomio es el producto del coeficiente y el divisor. Los diferentes coeficientes dependerán de la factorización del monomio. Este suele estar junto a la letra que acompaña a la fracción algebraica. Un coeficiente numérico es un factor constante de un objeto específico.</w:t>
+        <w:t xml:space="preserve">En matemáticas, un coeficiente es un factor vinculado a un monomio. Dado un divisor del monomio, el coeficiente es el cociente del monomio por el divisor. Así el monomio es el producto del coeficiente y el divisor. Los diferentes coeficientes dependerán de la factorización del monomio. Este suele estar junto a la letra que acompaña a la fracción </w:t>
+      </w:r>
+      <w:r>
+        <w:rPr>
+          <w:sz w:val="24"/>
+          <w:szCs w:val="24"/>
+          <w:highlight w:val="white"/>
+        </w:rPr>
+        <w:lastRenderedPageBreak/>
+        <w:t>algebraica. Un coeficiente numérico es un factor constante de un objeto específico</w:t>
+      </w:r>
+      <w:r>
+        <w:rPr>
+          <w:sz w:val="24"/>
+          <w:szCs w:val="24"/>
+          <w:highlight w:val="white"/>
+        </w:rPr>
+        <w:t xml:space="preserve"> </w:t>
+      </w:r>
+      <w:sdt>
+        <w:sdtPr>
+          <w:rPr>
+            <w:sz w:val="24"/>
+            <w:szCs w:val="24"/>
+            <w:highlight w:val="white"/>
+          </w:rPr>
+          <w:id w:val="-473531386"/>
+          <w:citation/>
+        </w:sdtPr>
+        <w:sdtContent>
+          <w:r>
+            <w:rPr>
+              <w:sz w:val="24"/>
+              <w:szCs w:val="24"/>
+              <w:highlight w:val="white"/>
+            </w:rPr>
+            <w:fldChar w:fldCharType="begin"/>
+          </w:r>
+          <w:r>
+            <w:rPr>
+              <w:sz w:val="24"/>
+              <w:szCs w:val="24"/>
+              <w:highlight w:val="white"/>
+            </w:rPr>
+            <w:instrText xml:space="preserve"> CITATION Wik192 \l 9226 </w:instrText>
+          </w:r>
+          <w:r>
+            <w:rPr>
+              <w:sz w:val="24"/>
+              <w:szCs w:val="24"/>
+              <w:highlight w:val="white"/>
+            </w:rPr>
+            <w:fldChar w:fldCharType="separate"/>
+          </w:r>
+          <w:r>
+            <w:rPr>
+              <w:noProof/>
+              <w:sz w:val="24"/>
+              <w:szCs w:val="24"/>
+              <w:highlight w:val="white"/>
+            </w:rPr>
+            <w:t>(Wikipedia, Wikipedia, 2019)</w:t>
+          </w:r>
+          <w:r>
+            <w:rPr>
+              <w:sz w:val="24"/>
+              <w:szCs w:val="24"/>
+              <w:highlight w:val="white"/>
+            </w:rPr>
+            <w:fldChar w:fldCharType="end"/>
+          </w:r>
+        </w:sdtContent>
+      </w:sdt>
+      <w:r>
+        <w:rPr>
+          <w:sz w:val="24"/>
+          <w:szCs w:val="24"/>
+          <w:highlight w:val="white"/>
+        </w:rPr>
+        <w:t>.</w:t>
       </w:r>
     </w:p>
     <w:p>
@@ -412,7 +491,77 @@
           <w:szCs w:val="24"/>
           <w:highlight w:val="white"/>
         </w:rPr>
-        <w:t>Las raíces de un polinomio son números tales que hacen que un polinomio valga cero. Podemos decir también que las raíces enteras de un polinomio de coeficientes enteros serán divisores del término independiente.</w:t>
+        <w:t>Las raíces de un polinomio son números tales que hacen que un polinomio valga cero. Podemos decir también que las raíces enteras de un polinomio de coeficientes enteros serán divisores del término independiente</w:t>
+      </w:r>
+      <w:r>
+        <w:rPr>
+          <w:sz w:val="24"/>
+          <w:szCs w:val="24"/>
+          <w:highlight w:val="white"/>
+        </w:rPr>
+        <w:t xml:space="preserve"> </w:t>
+      </w:r>
+      <w:sdt>
+        <w:sdtPr>
+          <w:rPr>
+            <w:sz w:val="24"/>
+            <w:szCs w:val="24"/>
+            <w:highlight w:val="white"/>
+          </w:rPr>
+          <w:id w:val="2073310029"/>
+          <w:citation/>
+        </w:sdtPr>
+        <w:sdtContent>
+          <w:r>
+            <w:rPr>
+              <w:sz w:val="24"/>
+              <w:szCs w:val="24"/>
+              <w:highlight w:val="white"/>
+            </w:rPr>
+            <w:fldChar w:fldCharType="begin"/>
+          </w:r>
+          <w:r>
+            <w:rPr>
+              <w:sz w:val="24"/>
+              <w:szCs w:val="24"/>
+              <w:highlight w:val="white"/>
+            </w:rPr>
+            <w:instrText xml:space="preserve"> CITATION Wik191 \l 9226 </w:instrText>
+          </w:r>
+          <w:r>
+            <w:rPr>
+              <w:sz w:val="24"/>
+              <w:szCs w:val="24"/>
+              <w:highlight w:val="white"/>
+            </w:rPr>
+            <w:fldChar w:fldCharType="separate"/>
+          </w:r>
+          <w:r>
+            <w:rPr>
+              <w:noProof/>
+              <w:sz w:val="24"/>
+              <w:szCs w:val="24"/>
+              <w:highlight w:val="white"/>
+            </w:rPr>
+            <w:t>(Wikipedia, Wikipedia, 2019)</w:t>
+          </w:r>
+          <w:r>
+            <w:rPr>
+              <w:sz w:val="24"/>
+              <w:szCs w:val="24"/>
+              <w:highlight w:val="white"/>
+            </w:rPr>
+            <w:fldChar w:fldCharType="end"/>
+          </w:r>
+        </w:sdtContent>
+      </w:sdt>
+      <w:r>
+        <w:rPr>
+          <w:sz w:val="24"/>
+          <w:szCs w:val="24"/>
+          <w:highlight w:val="white"/>
+        </w:rPr>
+        <w:t>.</w:t>
       </w:r>
     </w:p>
     <w:p>
@@ -2670,6 +2819,7 @@
           <w:sz w:val="24"/>
           <w:szCs w:val="24"/>
         </w:rPr>
+        <w:lastRenderedPageBreak/>
         <w:t>Alternativa 2. Algoritmo de Horner:</w:t>
       </w:r>
     </w:p>
@@ -3009,6 +3159,7 @@
           <w:szCs w:val="24"/>
           <w:highlight w:val="white"/>
         </w:rPr>
+        <w:lastRenderedPageBreak/>
         <w:t>Transición de las ideas a los diseños preliminares</w:t>
       </w:r>
     </w:p>
@@ -3814,6 +3965,7 @@
         <w:rPr>
           <w:b/>
         </w:rPr>
+        <w:lastRenderedPageBreak/>
         <w:t>Evaluación y selección de la mejor solución</w:t>
       </w:r>
     </w:p>
@@ -4593,31 +4745,102 @@
           <w:color w:val="000000"/>
           <w:sz w:val="24"/>
         </w:rPr>
-        <w:t>No es necesario realizar el producto de ellos para ver el polinomio final del que se trata y calcular después sus raíces. Sólo hay que tener en cuenta lo siguiente: Para que un producto sea 0, alguno de los factores debe ser cero.</w:t>
-      </w:r>
-    </w:p>
-    <w:p>
-      <w:pPr>
-        <w:jc w:val="both"/>
-        <w:rPr>
-          <w:b/>
-          <w:sz w:val="24"/>
-        </w:rPr>
-      </w:pPr>
-    </w:p>
-    <w:p>
-      <w:pPr>
-        <w:jc w:val="both"/>
-        <w:rPr>
-          <w:b/>
-          <w:sz w:val="24"/>
-        </w:rPr>
-      </w:pPr>
-      <w:r>
-        <w:rPr>
-          <w:b/>
-          <w:sz w:val="24"/>
-        </w:rPr>
+        <w:t>No es necesario realizar el producto de ellos para ver el polinomio final del que se trata y calcular después sus raíces. Sólo hay que tener en cuenta lo siguiente: Para que un producto sea 0, alguno de los factores debe ser cero</w:t>
+      </w:r>
+      <w:r>
+        <w:rPr>
+          <w:rFonts w:eastAsia="Times New Roman"/>
+          <w:color w:val="000000"/>
+          <w:sz w:val="24"/>
+        </w:rPr>
+        <w:t xml:space="preserve"> </w:t>
+      </w:r>
+      <w:sdt>
+        <w:sdtPr>
+          <w:rPr>
+            <w:rFonts w:eastAsia="Times New Roman"/>
+            <w:color w:val="000000"/>
+            <w:sz w:val="24"/>
+          </w:rPr>
+          <w:id w:val="-1466493361"/>
+          <w:citation/>
+        </w:sdtPr>
+        <w:sdtContent>
+          <w:r>
+            <w:rPr>
+              <w:rFonts w:eastAsia="Times New Roman"/>
+              <w:color w:val="000000"/>
+              <w:sz w:val="24"/>
+            </w:rPr>
+            <w:fldChar w:fldCharType="begin"/>
+          </w:r>
+          <w:r>
+            <w:rPr>
+              <w:rFonts w:eastAsia="Times New Roman"/>
+              <w:color w:val="000000"/>
+              <w:sz w:val="24"/>
+            </w:rPr>
+            <w:instrText xml:space="preserve"> CITATION Aut17 \l 9226 </w:instrText>
+          </w:r>
+          <w:r>
+            <w:rPr>
+              <w:rFonts w:eastAsia="Times New Roman"/>
+              <w:color w:val="000000"/>
+              <w:sz w:val="24"/>
+            </w:rPr>
+            <w:fldChar w:fldCharType="separate"/>
+          </w:r>
+          <w:r>
+            <w:rPr>
+              <w:rFonts w:eastAsia="Times New Roman"/>
+              <w:noProof/>
+              <w:color w:val="000000"/>
+              <w:sz w:val="24"/>
+            </w:rPr>
+            <w:t>(AutoEduca, 2017)</w:t>
+          </w:r>
+          <w:r>
+            <w:rPr>
+              <w:rFonts w:eastAsia="Times New Roman"/>
+              <w:color w:val="000000"/>
+              <w:sz w:val="24"/>
+            </w:rPr>
+            <w:fldChar w:fldCharType="end"/>
+          </w:r>
+        </w:sdtContent>
+      </w:sdt>
+      <w:r>
+        <w:rPr>
+          <w:rFonts w:eastAsia="Times New Roman"/>
+          <w:color w:val="000000"/>
+          <w:sz w:val="24"/>
+        </w:rPr>
+        <w:t>.</w:t>
+      </w:r>
+    </w:p>
+    <w:p>
+      <w:pPr>
+        <w:jc w:val="both"/>
+        <w:rPr>
+          <w:b/>
+          <w:sz w:val="24"/>
+        </w:rPr>
+      </w:pPr>
+    </w:p>
+    <w:p>
+      <w:pPr>
+        <w:jc w:val="both"/>
+        <w:rPr>
+          <w:b/>
+          <w:sz w:val="24"/>
+        </w:rPr>
+      </w:pPr>
+      <w:r>
+        <w:rPr>
+          <w:b/>
+          <w:sz w:val="24"/>
+        </w:rPr>
+        <w:lastRenderedPageBreak/>
         <w:t>Evaluación para l selección de la mejor solución</w:t>
       </w:r>
     </w:p>
@@ -6181,6 +6404,7 @@
         <w:rPr>
           <w:noProof/>
         </w:rPr>
+        <w:lastRenderedPageBreak/>
         <w:drawing>
           <wp:inline distT="0" distB="0" distL="0" distR="0">
             <wp:extent cx="6418580" cy="4029075"/>
@@ -6340,6 +6564,7 @@
           <w:b/>
           <w:sz w:val="24"/>
         </w:rPr>
+        <w:lastRenderedPageBreak/>
         <w:t>Diseño Pruebas Unitarias</w:t>
       </w:r>
     </w:p>
@@ -6911,47 +7136,7 @@
                 <w:szCs w:val="20"/>
                 <w:lang w:eastAsia="es-CO"/>
               </w:rPr>
-              <w:t>{1,</w:t>
-            </w:r>
-            <w:r>
-              <w:rPr>
-                <w:rFonts w:ascii="Arial" w:eastAsia="Times New Roman" w:hAnsi="Arial" w:cs="Arial"/>
-                <w:b w:val="0"/>
-                <w:sz w:val="20"/>
-                <w:szCs w:val="20"/>
-                <w:lang w:eastAsia="es-CO"/>
-              </w:rPr>
-              <w:t>-5</w:t>
-            </w:r>
-            <w:r>
-              <w:rPr>
-                <w:rFonts w:ascii="Arial" w:eastAsia="Times New Roman" w:hAnsi="Arial" w:cs="Arial"/>
-                <w:b w:val="0"/>
-                <w:sz w:val="20"/>
-                <w:szCs w:val="20"/>
-                <w:lang w:eastAsia="es-CO"/>
-              </w:rPr>
-              <w:t>,</w:t>
-            </w:r>
-            <w:r>
-              <w:rPr>
-                <w:rFonts w:ascii="Arial" w:eastAsia="Times New Roman" w:hAnsi="Arial" w:cs="Arial"/>
-                <w:b w:val="0"/>
-                <w:sz w:val="20"/>
-                <w:szCs w:val="20"/>
-                <w:lang w:eastAsia="es-CO"/>
-              </w:rPr>
-              <w:t>6</w:t>
-            </w:r>
-            <w:r>
-              <w:rPr>
-                <w:rFonts w:ascii="Arial" w:eastAsia="Times New Roman" w:hAnsi="Arial" w:cs="Arial"/>
-                <w:b w:val="0"/>
-                <w:sz w:val="20"/>
-                <w:szCs w:val="20"/>
-                <w:lang w:eastAsia="es-CO"/>
-              </w:rPr>
-              <w:t>}</w:t>
+              <w:t>{1,-5,6}</w:t>
             </w:r>
           </w:p>
         </w:tc>
@@ -7009,16 +7194,7 @@
                 <w:szCs w:val="20"/>
                 <w:lang w:eastAsia="es-CO"/>
               </w:rPr>
-              <w:t xml:space="preserve">Resultado de las </w:t>
-            </w:r>
-            <w:r>
-              <w:rPr>
-                <w:rFonts w:ascii="Arial" w:eastAsia="Times New Roman" w:hAnsi="Arial" w:cs="Arial"/>
-                <w:sz w:val="20"/>
-                <w:szCs w:val="20"/>
-                <w:lang w:eastAsia="es-CO"/>
-              </w:rPr>
-              <w:t>raíces que tiene el polinomio</w:t>
+              <w:t>Resultado de las raíces que tiene el polinomio</w:t>
             </w:r>
           </w:p>
         </w:tc>
@@ -7612,6 +7788,553 @@
           <w:sz w:val="24"/>
         </w:rPr>
       </w:pPr>
+    </w:p>
+    <w:p>
+      <w:pPr>
+        <w:jc w:val="both"/>
+        <w:rPr>
+          <w:b/>
+          <w:sz w:val="24"/>
+        </w:rPr>
+      </w:pPr>
+    </w:p>
+    <w:p>
+      <w:pPr>
+        <w:jc w:val="both"/>
+        <w:rPr>
+          <w:b/>
+          <w:sz w:val="24"/>
+        </w:rPr>
+      </w:pPr>
+    </w:p>
+    <w:p>
+      <w:pPr>
+        <w:jc w:val="both"/>
+        <w:rPr>
+          <w:b/>
+          <w:sz w:val="24"/>
+        </w:rPr>
+      </w:pPr>
+      <w:r>
+        <w:rPr>
+          <w:b/>
+          <w:sz w:val="24"/>
+        </w:rPr>
+        <w:t>Implementación</w:t>
+      </w:r>
+    </w:p>
+    <w:p>
+      <w:pPr>
+        <w:jc w:val="both"/>
+        <w:rPr>
+          <w:b/>
+          <w:sz w:val="24"/>
+        </w:rPr>
+      </w:pPr>
+    </w:p>
+    <w:p>
+      <w:pPr>
+        <w:jc w:val="both"/>
+        <w:rPr>
+          <w:sz w:val="24"/>
+        </w:rPr>
+      </w:pPr>
+      <w:hyperlink r:id="rId20" w:history="1">
+        <w:r>
+          <w:rPr>
+            <w:rStyle w:val="Hipervnculo"/>
+            <w:sz w:val="24"/>
+          </w:rPr>
+          <w:t>https://github.com/Jhusseth/Oracle.git</w:t>
+        </w:r>
+      </w:hyperlink>
+    </w:p>
+    <w:p>
+      <w:pPr>
+        <w:jc w:val="both"/>
+        <w:rPr>
+          <w:b/>
+          <w:sz w:val="24"/>
+        </w:rPr>
+      </w:pPr>
+      <w:bookmarkStart w:id="1" w:name="_GoBack"/>
+      <w:bookmarkEnd w:id="1"/>
+    </w:p>
+    <w:p>
+      <w:pPr>
+        <w:jc w:val="both"/>
+        <w:rPr>
+          <w:b/>
+          <w:sz w:val="24"/>
+        </w:rPr>
+      </w:pPr>
+    </w:p>
+    <w:p>
+      <w:pPr>
+        <w:jc w:val="both"/>
+        <w:rPr>
+          <w:b/>
+          <w:sz w:val="24"/>
+        </w:rPr>
+      </w:pPr>
+    </w:p>
+    <w:p>
+      <w:pPr>
+        <w:jc w:val="both"/>
+        <w:rPr>
+          <w:b/>
+          <w:sz w:val="24"/>
+        </w:rPr>
+      </w:pPr>
+    </w:p>
+    <w:p>
+      <w:pPr>
+        <w:jc w:val="both"/>
+        <w:rPr>
+          <w:b/>
+          <w:sz w:val="24"/>
+        </w:rPr>
+      </w:pPr>
+    </w:p>
+    <w:p>
+      <w:pPr>
+        <w:jc w:val="both"/>
+        <w:rPr>
+          <w:b/>
+          <w:sz w:val="24"/>
+        </w:rPr>
+      </w:pPr>
+    </w:p>
+    <w:p>
+      <w:pPr>
+        <w:jc w:val="both"/>
+        <w:rPr>
+          <w:b/>
+          <w:sz w:val="24"/>
+        </w:rPr>
+      </w:pPr>
+    </w:p>
+    <w:p>
+      <w:pPr>
+        <w:jc w:val="both"/>
+        <w:rPr>
+          <w:b/>
+          <w:sz w:val="24"/>
+        </w:rPr>
+      </w:pPr>
+    </w:p>
+    <w:p>
+      <w:pPr>
+        <w:jc w:val="both"/>
+        <w:rPr>
+          <w:b/>
+          <w:sz w:val="24"/>
+        </w:rPr>
+      </w:pPr>
+    </w:p>
+    <w:p>
+      <w:pPr>
+        <w:jc w:val="both"/>
+        <w:rPr>
+          <w:b/>
+          <w:sz w:val="24"/>
+        </w:rPr>
+      </w:pPr>
+    </w:p>
+    <w:p>
+      <w:pPr>
+        <w:jc w:val="both"/>
+        <w:rPr>
+          <w:b/>
+          <w:sz w:val="24"/>
+        </w:rPr>
+      </w:pPr>
+    </w:p>
+    <w:p>
+      <w:pPr>
+        <w:jc w:val="both"/>
+        <w:rPr>
+          <w:b/>
+          <w:sz w:val="24"/>
+        </w:rPr>
+      </w:pPr>
+    </w:p>
+    <w:p>
+      <w:pPr>
+        <w:jc w:val="both"/>
+        <w:rPr>
+          <w:b/>
+          <w:sz w:val="24"/>
+        </w:rPr>
+      </w:pPr>
+    </w:p>
+    <w:p>
+      <w:pPr>
+        <w:jc w:val="both"/>
+        <w:rPr>
+          <w:b/>
+          <w:sz w:val="24"/>
+        </w:rPr>
+      </w:pPr>
+    </w:p>
+    <w:p>
+      <w:pPr>
+        <w:jc w:val="both"/>
+        <w:rPr>
+          <w:b/>
+          <w:sz w:val="24"/>
+        </w:rPr>
+      </w:pPr>
+    </w:p>
+    <w:p>
+      <w:pPr>
+        <w:jc w:val="both"/>
+        <w:rPr>
+          <w:b/>
+          <w:sz w:val="24"/>
+        </w:rPr>
+      </w:pPr>
+    </w:p>
+    <w:p>
+      <w:pPr>
+        <w:jc w:val="both"/>
+        <w:rPr>
+          <w:b/>
+          <w:sz w:val="24"/>
+        </w:rPr>
+      </w:pPr>
+    </w:p>
+    <w:p>
+      <w:pPr>
+        <w:jc w:val="both"/>
+        <w:rPr>
+          <w:b/>
+          <w:sz w:val="24"/>
+        </w:rPr>
+      </w:pPr>
+    </w:p>
+    <w:p>
+      <w:pPr>
+        <w:jc w:val="both"/>
+        <w:rPr>
+          <w:b/>
+          <w:sz w:val="24"/>
+        </w:rPr>
+      </w:pPr>
+    </w:p>
+    <w:p>
+      <w:pPr>
+        <w:jc w:val="both"/>
+        <w:rPr>
+          <w:b/>
+          <w:sz w:val="24"/>
+        </w:rPr>
+      </w:pPr>
+    </w:p>
+    <w:p>
+      <w:pPr>
+        <w:jc w:val="both"/>
+        <w:rPr>
+          <w:b/>
+          <w:sz w:val="24"/>
+        </w:rPr>
+      </w:pPr>
+    </w:p>
+    <w:p>
+      <w:pPr>
+        <w:jc w:val="both"/>
+        <w:rPr>
+          <w:b/>
+          <w:sz w:val="24"/>
+        </w:rPr>
+      </w:pPr>
+    </w:p>
+    <w:p>
+      <w:pPr>
+        <w:jc w:val="both"/>
+        <w:rPr>
+          <w:b/>
+          <w:sz w:val="24"/>
+        </w:rPr>
+      </w:pPr>
+    </w:p>
+    <w:p>
+      <w:pPr>
+        <w:jc w:val="both"/>
+        <w:rPr>
+          <w:b/>
+          <w:sz w:val="24"/>
+        </w:rPr>
+      </w:pPr>
+    </w:p>
+    <w:p>
+      <w:pPr>
+        <w:jc w:val="both"/>
+        <w:rPr>
+          <w:b/>
+          <w:sz w:val="24"/>
+        </w:rPr>
+      </w:pPr>
+    </w:p>
+    <w:p>
+      <w:pPr>
+        <w:jc w:val="both"/>
+        <w:rPr>
+          <w:b/>
+          <w:sz w:val="24"/>
+        </w:rPr>
+      </w:pPr>
+    </w:p>
+    <w:p>
+      <w:pPr>
+        <w:jc w:val="both"/>
+        <w:rPr>
+          <w:b/>
+          <w:sz w:val="24"/>
+        </w:rPr>
+      </w:pPr>
+    </w:p>
+    <w:p>
+      <w:pPr>
+        <w:jc w:val="both"/>
+        <w:rPr>
+          <w:b/>
+          <w:sz w:val="24"/>
+        </w:rPr>
+      </w:pPr>
+      <w:r>
+        <w:rPr>
+          <w:b/>
+          <w:sz w:val="24"/>
+        </w:rPr>
+        <w:t>Referencias Bibliográficas</w:t>
+      </w:r>
+    </w:p>
+    <w:p>
+      <w:pPr>
+        <w:jc w:val="both"/>
+        <w:rPr>
+          <w:b/>
+          <w:sz w:val="24"/>
+        </w:rPr>
+      </w:pPr>
+    </w:p>
+    <w:p>
+      <w:pPr>
+        <w:pStyle w:val="Bibliografa"/>
+        <w:ind w:left="720" w:hanging="720"/>
+        <w:rPr>
+          <w:noProof/>
+        </w:rPr>
+      </w:pPr>
+      <w:r>
+        <w:rPr>
+          <w:b/>
+          <w:sz w:val="24"/>
+        </w:rPr>
+        <w:fldChar w:fldCharType="begin"/>
+      </w:r>
+      <w:r>
+        <w:rPr>
+          <w:b/>
+          <w:sz w:val="24"/>
+        </w:rPr>
+        <w:instrText xml:space="preserve"> BIBLIOGRAPHY  \l 9226 </w:instrText>
+      </w:r>
+      <w:r>
+        <w:rPr>
+          <w:b/>
+          <w:sz w:val="24"/>
+        </w:rPr>
+        <w:fldChar w:fldCharType="separate"/>
+      </w:r>
+      <w:r>
+        <w:rPr>
+          <w:noProof/>
+        </w:rPr>
+        <w:t xml:space="preserve">.Ehu, S. (12 de 07 de 2016). </w:t>
+      </w:r>
+      <w:r>
+        <w:rPr>
+          <w:i/>
+          <w:iCs/>
+          <w:noProof/>
+        </w:rPr>
+        <w:t>Procedimientos numericos</w:t>
+      </w:r>
+      <w:r>
+        <w:rPr>
+          <w:noProof/>
+        </w:rPr>
+        <w:t>. Obtenido de lenguaje java: http://www.sc.ehu.es/sbweb/fisica_/numerico/raices/graeffe.html</w:t>
+      </w:r>
+      <w:r>
+        <w:rPr>
+          <w:noProof/>
+        </w:rPr>
+        <w:t>.</w:t>
+      </w:r>
+    </w:p>
+    <w:p/>
+    <w:p>
+      <w:pPr>
+        <w:pStyle w:val="Bibliografa"/>
+        <w:ind w:left="720" w:hanging="720"/>
+        <w:rPr>
+          <w:noProof/>
+        </w:rPr>
+      </w:pPr>
+      <w:r>
+        <w:rPr>
+          <w:noProof/>
+        </w:rPr>
+        <w:t xml:space="preserve">AutoEduca. (15 de 11 de 2017). </w:t>
+      </w:r>
+      <w:r>
+        <w:rPr>
+          <w:i/>
+          <w:iCs/>
+          <w:noProof/>
+        </w:rPr>
+        <w:t>AutoEduca</w:t>
+      </w:r>
+      <w:r>
+        <w:rPr>
+          <w:noProof/>
+        </w:rPr>
+        <w:t>. Obtenido de https://www.autoeduca.com/calcular-la-raiz-de-un-polinomio</w:t>
+      </w:r>
+      <w:r>
+        <w:rPr>
+          <w:noProof/>
+        </w:rPr>
+        <w:t>.</w:t>
+      </w:r>
+    </w:p>
+    <w:p/>
+    <w:p>
+      <w:pPr>
+        <w:pStyle w:val="Bibliografa"/>
+        <w:ind w:left="720" w:hanging="720"/>
+        <w:rPr>
+          <w:noProof/>
+        </w:rPr>
+      </w:pPr>
+      <w:r>
+        <w:rPr>
+          <w:noProof/>
+        </w:rPr>
+        <w:t xml:space="preserve">Wikipedia. (07 de 02 de 2019). </w:t>
+      </w:r>
+      <w:r>
+        <w:rPr>
+          <w:i/>
+          <w:iCs/>
+          <w:noProof/>
+        </w:rPr>
+        <w:t>Wikipedia</w:t>
+      </w:r>
+      <w:r>
+        <w:rPr>
+          <w:noProof/>
+        </w:rPr>
+        <w:t>. Obtenido de https://es.wikipedia.org/wiki/Polinomio</w:t>
+      </w:r>
+      <w:r>
+        <w:rPr>
+          <w:noProof/>
+        </w:rPr>
+        <w:t>.</w:t>
+      </w:r>
+    </w:p>
+    <w:p/>
+    <w:p>
+      <w:pPr>
+        <w:pStyle w:val="Bibliografa"/>
+        <w:ind w:left="720" w:hanging="720"/>
+        <w:jc w:val="both"/>
+        <w:rPr>
+          <w:noProof/>
+        </w:rPr>
+      </w:pPr>
+      <w:r>
+        <w:rPr>
+          <w:noProof/>
+        </w:rPr>
+        <w:t xml:space="preserve">Wikipedia. (07 de 02 de 2019). </w:t>
+      </w:r>
+      <w:r>
+        <w:rPr>
+          <w:i/>
+          <w:iCs/>
+          <w:noProof/>
+        </w:rPr>
+        <w:t>Wikipedia</w:t>
+      </w:r>
+      <w:r>
+        <w:rPr>
+          <w:noProof/>
+        </w:rPr>
+        <w:t>. Obtenido de Wikipedia: https://es.wikipedia.org/wiki/Grado_(polinomio)</w:t>
+      </w:r>
+      <w:r>
+        <w:rPr>
+          <w:noProof/>
+        </w:rPr>
+        <w:t>.</w:t>
+      </w:r>
+    </w:p>
+    <w:p/>
+    <w:p>
+      <w:pPr>
+        <w:pStyle w:val="Bibliografa"/>
+        <w:ind w:left="720" w:hanging="720"/>
+        <w:rPr>
+          <w:noProof/>
+        </w:rPr>
+      </w:pPr>
+      <w:r>
+        <w:rPr>
+          <w:noProof/>
+        </w:rPr>
+        <w:t xml:space="preserve">Wikipedia. (06 de 02 de 2019). </w:t>
+      </w:r>
+      <w:r>
+        <w:rPr>
+          <w:i/>
+          <w:iCs/>
+          <w:noProof/>
+        </w:rPr>
+        <w:t>Wikipedia</w:t>
+      </w:r>
+      <w:r>
+        <w:rPr>
+          <w:noProof/>
+        </w:rPr>
+        <w:t>. Obtenido de https://es.wikipedia.org/wiki/Coeficiente_(matem%C3%A1ticas)</w:t>
+      </w:r>
+      <w:r>
+        <w:rPr>
+          <w:noProof/>
+        </w:rPr>
+        <w:t>.</w:t>
+      </w:r>
+    </w:p>
+    <w:p>
+      <w:pPr>
+        <w:jc w:val="both"/>
+        <w:rPr>
+          <w:b/>
+          <w:sz w:val="24"/>
+        </w:rPr>
+      </w:pPr>
+      <w:r>
+        <w:rPr>
+          <w:b/>
+          <w:sz w:val="24"/>
+        </w:rPr>
+        <w:fldChar w:fldCharType="end"/>
+      </w:r>
     </w:p>
     <w:sectPr>
       <w:pgSz w:w="11909" w:h="16834"/>
@@ -9631,6 +10354,37 @@
       </w:tcPr>
     </w:tblStylePr>
   </w:style>
+  <w:style w:type="paragraph" w:styleId="Bibliografa">
+    <w:name w:val="Bibliography"/>
+    <w:basedOn w:val="Normal"/>
+    <w:next w:val="Normal"/>
+    <w:uiPriority w:val="37"/>
+    <w:unhideWhenUsed/>
+    <w:rsid w:val="005E15B6"/>
+  </w:style>
+  <w:style w:type="character" w:styleId="Hipervnculo">
+    <w:name w:val="Hyperlink"/>
+    <w:basedOn w:val="Fuentedeprrafopredeter"/>
+    <w:uiPriority w:val="99"/>
+    <w:unhideWhenUsed/>
+    <w:rsid w:val="00722817"/>
+    <w:rPr>
+      <w:color w:val="0000FF" w:themeColor="hyperlink"/>
+      <w:u w:val="single"/>
+    </w:rPr>
+  </w:style>
+  <w:style w:type="character" w:styleId="Mencinsinresolver">
+    <w:name w:val="Unresolved Mention"/>
+    <w:basedOn w:val="Fuentedeprrafopredeter"/>
+    <w:uiPriority w:val="99"/>
+    <w:semiHidden/>
+    <w:unhideWhenUsed/>
+    <w:rsid w:val="00722817"/>
+    <w:rPr>
+      <w:color w:val="605E5C"/>
+      <w:shd w:val="clear" w:color="auto" w:fill="E1DFDD"/>
+    </w:rPr>
+  </w:style>
 </w:styles>
 </file>
 
@@ -9996,13 +10750,74 @@
     <b:Month>07</b:Month>
     <b:Day>12</b:Day>
     <b:URL>http://www.sc.ehu.es/sbweb/fisica_/numerico/raices/graeffe.html</b:URL>
+    <b:RefOrder>4</b:RefOrder>
+  </b:Source>
+  <b:Source>
+    <b:Tag>Wik191</b:Tag>
+    <b:SourceType>InternetSite</b:SourceType>
+    <b:Guid>{1034CC78-C14D-4AF7-AA93-12230ABBABDF}</b:Guid>
+    <b:Author>
+      <b:Author>
+        <b:NameList>
+          <b:Person>
+            <b:Last>Wikipedia</b:Last>
+          </b:Person>
+        </b:NameList>
+      </b:Author>
+    </b:Author>
+    <b:Title>Wikipedia</b:Title>
+    <b:InternetSiteTitle>Wikipedia</b:InternetSiteTitle>
+    <b:Year>2019</b:Year>
+    <b:Month>02</b:Month>
+    <b:Day>07</b:Day>
+    <b:URL>https://es.wikipedia.org/wiki/Grado_(polinomio)</b:URL>
+    <b:RefOrder>3</b:RefOrder>
+  </b:Source>
+  <b:Source>
+    <b:Tag>Wik192</b:Tag>
+    <b:SourceType>InternetSite</b:SourceType>
+    <b:Guid>{EDBC43D3-98F3-456D-A108-067192B4D4F6}</b:Guid>
+    <b:Author>
+      <b:Author>
+        <b:NameList>
+          <b:Person>
+            <b:Last>Wikipedia</b:Last>
+          </b:Person>
+        </b:NameList>
+      </b:Author>
+    </b:Author>
+    <b:Title>Wikipedia</b:Title>
+    <b:Year>2019</b:Year>
+    <b:Month>02</b:Month>
+    <b:Day>06</b:Day>
+    <b:URL>https://es.wikipedia.org/wiki/Coeficiente_(matem%C3%A1ticas)</b:URL>
     <b:RefOrder>2</b:RefOrder>
+  </b:Source>
+  <b:Source>
+    <b:Tag>Aut17</b:Tag>
+    <b:SourceType>InternetSite</b:SourceType>
+    <b:Guid>{5AB9EFA5-78D4-4D6D-BF0C-461B8E180EDB}</b:Guid>
+    <b:Author>
+      <b:Author>
+        <b:NameList>
+          <b:Person>
+            <b:Last>AutoEduca</b:Last>
+          </b:Person>
+        </b:NameList>
+      </b:Author>
+    </b:Author>
+    <b:Title>AutoEduca</b:Title>
+    <b:Year>2017</b:Year>
+    <b:Month>11</b:Month>
+    <b:Day>15</b:Day>
+    <b:URL>https://www.autoeduca.com/calcular-la-raiz-de-un-polinomio</b:URL>
+    <b:RefOrder>5</b:RefOrder>
   </b:Source>
 </b:Sources>
 </file>
 
 <file path=customXml/itemProps1.xml><?xml version="1.0" encoding="utf-8"?>
-<ds:datastoreItem xmlns:ds="http://schemas.openxmlformats.org/officeDocument/2006/customXml" ds:itemID="{D6583D9D-2EEC-4520-ABA2-BA7718825209}">
+<ds:datastoreItem xmlns:ds="http://schemas.openxmlformats.org/officeDocument/2006/customXml" ds:itemID="{930C0271-77A6-44F4-A694-A94A513641D8}">
   <ds:schemaRefs>
     <ds:schemaRef ds:uri="http://schemas.openxmlformats.org/officeDocument/2006/bibliography"/>
   </ds:schemaRefs>

</xml_diff>

<commit_message>
update document with the tests cases
</commit_message>
<xml_diff>
--- a/U1_Lab1_Oracle/data/Doc_Oracle.docx
+++ b/U1_Lab1_Oracle/data/Doc_Oracle.docx
@@ -365,16 +365,7 @@
           <w:szCs w:val="24"/>
           <w:highlight w:val="white"/>
         </w:rPr>
-        <w:t xml:space="preserve">En matemáticas, un coeficiente es un factor vinculado a un monomio. Dado un divisor del monomio, el coeficiente es el cociente del monomio por el divisor. Así el monomio es el producto del coeficiente y el divisor. Los diferentes coeficientes dependerán de la factorización del monomio. Este suele estar junto a la letra que acompaña a la fracción </w:t>
-      </w:r>
-      <w:r>
-        <w:rPr>
-          <w:sz w:val="24"/>
-          <w:szCs w:val="24"/>
-          <w:highlight w:val="white"/>
-        </w:rPr>
-        <w:lastRenderedPageBreak/>
-        <w:t>algebraica. Un coeficiente numérico es un factor constante de un objeto específico</w:t>
+        <w:t>En matemáticas, un coeficiente es un factor vinculado a un monomio. Dado un divisor del monomio, el coeficiente es el cociente del monomio por el divisor. Así el monomio es el producto del coeficiente y el divisor. Los diferentes coeficientes dependerán de la factorización del monomio. Este suele estar junto a la letra que acompaña a la fracción algebraica. Un coeficiente numérico es un factor constante de un objeto específico</w:t>
       </w:r>
       <w:r>
         <w:rPr>
@@ -394,6 +385,7 @@
           <w:id w:val="-473531386"/>
           <w:citation/>
         </w:sdtPr>
+        <w:sdtEndPr/>
         <w:sdtContent>
           <w:r>
             <w:rPr>
@@ -511,6 +503,7 @@
           <w:id w:val="2073310029"/>
           <w:citation/>
         </w:sdtPr>
+        <w:sdtEndPr/>
         <w:sdtContent>
           <w:r>
             <w:rPr>
@@ -2819,7 +2812,6 @@
           <w:sz w:val="24"/>
           <w:szCs w:val="24"/>
         </w:rPr>
-        <w:lastRenderedPageBreak/>
         <w:t>Alternativa 2. Algoritmo de Horner:</w:t>
       </w:r>
     </w:p>
@@ -3159,7 +3151,6 @@
           <w:szCs w:val="24"/>
           <w:highlight w:val="white"/>
         </w:rPr>
-        <w:lastRenderedPageBreak/>
         <w:t>Transición de las ideas a los diseños preliminares</w:t>
       </w:r>
     </w:p>
@@ -3965,7 +3956,6 @@
         <w:rPr>
           <w:b/>
         </w:rPr>
-        <w:lastRenderedPageBreak/>
         <w:t>Evaluación y selección de la mejor solución</w:t>
       </w:r>
     </w:p>
@@ -4765,6 +4755,7 @@
           <w:id w:val="-1466493361"/>
           <w:citation/>
         </w:sdtPr>
+        <w:sdtEndPr/>
         <w:sdtContent>
           <w:r>
             <w:rPr>
@@ -4840,7 +4831,6 @@
           <w:b/>
           <w:sz w:val="24"/>
         </w:rPr>
-        <w:lastRenderedPageBreak/>
         <w:t>Evaluación para l selección de la mejor solución</w:t>
       </w:r>
     </w:p>
@@ -6404,7 +6394,6 @@
         <w:rPr>
           <w:noProof/>
         </w:rPr>
-        <w:lastRenderedPageBreak/>
         <w:drawing>
           <wp:inline distT="0" distB="0" distL="0" distR="0">
             <wp:extent cx="6418580" cy="4029075"/>
@@ -6564,7 +6553,6 @@
           <w:b/>
           <w:sz w:val="24"/>
         </w:rPr>
-        <w:lastRenderedPageBreak/>
         <w:t>Diseño Pruebas Unitarias</w:t>
       </w:r>
     </w:p>
@@ -6580,16 +6568,19 @@
     <w:tbl>
       <w:tblPr>
         <w:tblStyle w:val="Tablaconcuadrcula4-nfasis2"/>
-        <w:tblW w:w="8828" w:type="dxa"/>
+        <w:tblW w:w="9142" w:type="dxa"/>
+        <w:tblInd w:w="464" w:type="dxa"/>
+        <w:tblLayout w:type="fixed"/>
         <w:tblLook w:val="04A0" w:firstRow="1" w:lastRow="0" w:firstColumn="1" w:lastColumn="0" w:noHBand="0" w:noVBand="1"/>
       </w:tblPr>
       <w:tblGrid>
-        <w:gridCol w:w="1235"/>
+        <w:gridCol w:w="1711"/>
+        <w:gridCol w:w="123"/>
         <w:gridCol w:w="926"/>
-        <w:gridCol w:w="1657"/>
-        <w:gridCol w:w="2210"/>
-        <w:gridCol w:w="1370"/>
-        <w:gridCol w:w="1430"/>
+        <w:gridCol w:w="1987"/>
+        <w:gridCol w:w="1985"/>
+        <w:gridCol w:w="992"/>
+        <w:gridCol w:w="1418"/>
       </w:tblGrid>
       <w:tr>
         <w:trPr>
@@ -6598,8 +6589,8 @@
         <w:tc>
           <w:tcPr>
             <w:cnfStyle w:val="001000000000" w:firstRow="0" w:lastRow="0" w:firstColumn="1" w:lastColumn="0" w:oddVBand="0" w:evenVBand="0" w:oddHBand="0" w:evenHBand="0" w:firstRowFirstColumn="0" w:firstRowLastColumn="0" w:lastRowFirstColumn="0" w:lastRowLastColumn="0"/>
-            <w:tcW w:w="8828" w:type="dxa"/>
-            <w:gridSpan w:val="6"/>
+            <w:tcW w:w="9142" w:type="dxa"/>
+            <w:gridSpan w:val="7"/>
             <w:hideMark/>
           </w:tcPr>
           <w:p>
@@ -6642,7 +6633,8 @@
         <w:tc>
           <w:tcPr>
             <w:cnfStyle w:val="001000000000" w:firstRow="0" w:lastRow="0" w:firstColumn="1" w:lastColumn="0" w:oddVBand="0" w:evenVBand="0" w:oddHBand="0" w:evenHBand="0" w:firstRowFirstColumn="0" w:firstRowLastColumn="0" w:lastRowFirstColumn="0" w:lastRowLastColumn="0"/>
-            <w:tcW w:w="1235" w:type="dxa"/>
+            <w:tcW w:w="1834" w:type="dxa"/>
+            <w:gridSpan w:val="2"/>
             <w:hideMark/>
           </w:tcPr>
           <w:p>
@@ -6711,7 +6703,7 @@
         </w:tc>
         <w:tc>
           <w:tcPr>
-            <w:tcW w:w="1657" w:type="dxa"/>
+            <w:tcW w:w="1987" w:type="dxa"/>
             <w:hideMark/>
           </w:tcPr>
           <w:p>
@@ -6751,7 +6743,7 @@
         </w:tc>
         <w:tc>
           <w:tcPr>
-            <w:tcW w:w="2210" w:type="dxa"/>
+            <w:tcW w:w="1985" w:type="dxa"/>
             <w:hideMark/>
           </w:tcPr>
           <w:p>
@@ -6791,7 +6783,7 @@
         </w:tc>
         <w:tc>
           <w:tcPr>
-            <w:tcW w:w="1370" w:type="dxa"/>
+            <w:tcW w:w="992" w:type="dxa"/>
             <w:hideMark/>
           </w:tcPr>
           <w:p>
@@ -6831,7 +6823,7 @@
         </w:tc>
         <w:tc>
           <w:tcPr>
-            <w:tcW w:w="1430" w:type="dxa"/>
+            <w:tcW w:w="1418" w:type="dxa"/>
             <w:hideMark/>
           </w:tcPr>
           <w:p>
@@ -6872,12 +6864,11 @@
       </w:tr>
       <w:tr>
         <w:trPr>
-          <w:trHeight w:val="470"/>
+          <w:trHeight w:val="1202"/>
         </w:trPr>
         <w:tc>
           <w:tcPr>
-            <w:cnfStyle w:val="001000000000" w:firstRow="0" w:lastRow="0" w:firstColumn="1" w:lastColumn="0" w:oddVBand="0" w:evenVBand="0" w:oddHBand="0" w:evenHBand="0" w:firstRowFirstColumn="0" w:firstRowLastColumn="0" w:lastRowFirstColumn="0" w:lastRowLastColumn="0"/>
-            <w:tcW w:w="1235" w:type="dxa"/>
+            <w:tcW w:w="1711" w:type="dxa"/>
             <w:vAlign w:val="center"/>
           </w:tcPr>
           <w:p>
@@ -6885,6 +6876,7 @@
               <w:spacing w:afterAutospacing="1"/>
               <w:jc w:val="center"/>
               <w:textAlignment w:val="baseline"/>
+              <w:cnfStyle w:val="001000000000" w:firstRow="0" w:lastRow="0" w:firstColumn="1" w:lastColumn="0" w:oddVBand="0" w:evenVBand="0" w:oddHBand="0" w:evenHBand="0" w:firstRowFirstColumn="0" w:firstRowLastColumn="0" w:lastRowFirstColumn="0" w:lastRowLastColumn="0"/>
               <w:rPr>
                 <w:rFonts w:ascii="Arial" w:eastAsia="Times New Roman" w:hAnsi="Arial" w:cs="Arial"/>
                 <w:b w:val="0"/>
@@ -6901,13 +6893,14 @@
                 <w:szCs w:val="20"/>
                 <w:lang w:eastAsia="es-CO"/>
               </w:rPr>
-              <w:t>{1,2,1}</w:t>
+              <w:t>{1,-5,6}</w:t>
             </w:r>
           </w:p>
         </w:tc>
         <w:tc>
           <w:tcPr>
-            <w:tcW w:w="926" w:type="dxa"/>
+            <w:tcW w:w="1049" w:type="dxa"/>
+            <w:gridSpan w:val="2"/>
             <w:vAlign w:val="center"/>
           </w:tcPr>
           <w:p>
@@ -6915,7 +6908,6 @@
               <w:spacing w:afterAutospacing="1"/>
               <w:jc w:val="center"/>
               <w:textAlignment w:val="baseline"/>
-              <w:cnfStyle w:val="000000000000" w:firstRow="0" w:lastRow="0" w:firstColumn="0" w:lastColumn="0" w:oddVBand="0" w:evenVBand="0" w:oddHBand="0" w:evenHBand="0" w:firstRowFirstColumn="0" w:firstRowLastColumn="0" w:lastRowFirstColumn="0" w:lastRowLastColumn="0"/>
               <w:rPr>
                 <w:rFonts w:ascii="Arial" w:eastAsia="Times New Roman" w:hAnsi="Arial" w:cs="Arial"/>
                 <w:sz w:val="20"/>
@@ -6930,13 +6922,49 @@
                 <w:szCs w:val="20"/>
                 <w:lang w:eastAsia="es-CO"/>
               </w:rPr>
-              <w:t>2</w:t>
+              <w:t>3,2</w:t>
             </w:r>
           </w:p>
         </w:tc>
         <w:tc>
           <w:tcPr>
-            <w:tcW w:w="1657" w:type="dxa"/>
+            <w:tcW w:w="1987" w:type="dxa"/>
+            <w:vAlign w:val="center"/>
+          </w:tcPr>
+          <w:p>
+            <w:pPr>
+              <w:spacing w:afterAutospacing="1"/>
+              <w:textAlignment w:val="baseline"/>
+              <w:rPr>
+                <w:rFonts w:ascii="Arial" w:eastAsia="Times New Roman" w:hAnsi="Arial" w:cs="Arial"/>
+                <w:sz w:val="20"/>
+                <w:szCs w:val="20"/>
+                <w:lang w:eastAsia="es-CO"/>
+              </w:rPr>
+            </w:pPr>
+            <w:r>
+              <w:rPr>
+                <w:rFonts w:ascii="Arial" w:eastAsia="Times New Roman" w:hAnsi="Arial" w:cs="Arial"/>
+                <w:sz w:val="20"/>
+                <w:szCs w:val="20"/>
+                <w:lang w:eastAsia="es-CO"/>
+              </w:rPr>
+              <w:t>Resultado de las raíces que tiene el polinomio</w:t>
+            </w:r>
+            <w:r>
+              <w:rPr>
+                <w:rFonts w:ascii="Arial" w:eastAsia="Times New Roman" w:hAnsi="Arial" w:cs="Arial"/>
+                <w:sz w:val="20"/>
+                <w:szCs w:val="20"/>
+                <w:lang w:eastAsia="es-CO"/>
+              </w:rPr>
+              <w:t>.</w:t>
+            </w:r>
+          </w:p>
+        </w:tc>
+        <w:tc>
+          <w:tcPr>
+            <w:tcW w:w="1985" w:type="dxa"/>
             <w:vAlign w:val="center"/>
           </w:tcPr>
           <w:p>
@@ -6944,7 +6972,6 @@
               <w:spacing w:afterAutospacing="1"/>
               <w:jc w:val="center"/>
               <w:textAlignment w:val="baseline"/>
-              <w:cnfStyle w:val="000000000000" w:firstRow="0" w:lastRow="0" w:firstColumn="0" w:lastColumn="0" w:oddVBand="0" w:evenVBand="0" w:oddHBand="0" w:evenHBand="0" w:firstRowFirstColumn="0" w:firstRowLastColumn="0" w:lastRowFirstColumn="0" w:lastRowLastColumn="0"/>
               <w:rPr>
                 <w:rFonts w:ascii="Arial" w:eastAsia="Times New Roman" w:hAnsi="Arial" w:cs="Arial"/>
                 <w:sz w:val="20"/>
@@ -6952,6 +6979,7 @@
                 <w:lang w:eastAsia="es-CO"/>
               </w:rPr>
             </w:pPr>
+            <w:proofErr w:type="spellStart"/>
             <w:r>
               <w:rPr>
                 <w:rFonts w:ascii="Arial" w:eastAsia="Times New Roman" w:hAnsi="Arial" w:cs="Arial"/>
@@ -6959,13 +6987,23 @@
                 <w:szCs w:val="20"/>
                 <w:lang w:eastAsia="es-CO"/>
               </w:rPr>
-              <w:t>Solución al problema con la cantidad requerida de raíces.</w:t>
+              <w:t>findRoots</w:t>
+            </w:r>
+            <w:proofErr w:type="spellEnd"/>
+            <w:r>
+              <w:rPr>
+                <w:rFonts w:ascii="Arial" w:eastAsia="Times New Roman" w:hAnsi="Arial" w:cs="Arial"/>
+                <w:sz w:val="20"/>
+                <w:szCs w:val="20"/>
+                <w:lang w:eastAsia="es-CO"/>
+              </w:rPr>
+              <w:t>()</w:t>
             </w:r>
           </w:p>
         </w:tc>
         <w:tc>
           <w:tcPr>
-            <w:tcW w:w="2210" w:type="dxa"/>
+            <w:tcW w:w="992" w:type="dxa"/>
             <w:vAlign w:val="center"/>
           </w:tcPr>
           <w:p>
@@ -6973,7 +7011,6 @@
               <w:spacing w:afterAutospacing="1"/>
               <w:jc w:val="center"/>
               <w:textAlignment w:val="baseline"/>
-              <w:cnfStyle w:val="000000000000" w:firstRow="0" w:lastRow="0" w:firstColumn="0" w:lastColumn="0" w:oddVBand="0" w:evenVBand="0" w:oddHBand="0" w:evenHBand="0" w:firstRowFirstColumn="0" w:firstRowLastColumn="0" w:lastRowFirstColumn="0" w:lastRowLastColumn="0"/>
               <w:rPr>
                 <w:rFonts w:ascii="Arial" w:eastAsia="Times New Roman" w:hAnsi="Arial" w:cs="Arial"/>
                 <w:sz w:val="20"/>
@@ -6989,7 +7026,7 @@
                 <w:szCs w:val="20"/>
                 <w:lang w:eastAsia="es-CO"/>
               </w:rPr>
-              <w:t>solve</w:t>
+              <w:t>Solve</w:t>
             </w:r>
             <w:proofErr w:type="spellEnd"/>
             <w:r>
@@ -7005,7 +7042,7 @@
         </w:tc>
         <w:tc>
           <w:tcPr>
-            <w:tcW w:w="1370" w:type="dxa"/>
+            <w:tcW w:w="1418" w:type="dxa"/>
             <w:vAlign w:val="center"/>
           </w:tcPr>
           <w:p>
@@ -7013,58 +7050,6 @@
               <w:spacing w:afterAutospacing="1"/>
               <w:jc w:val="center"/>
               <w:textAlignment w:val="baseline"/>
-              <w:cnfStyle w:val="000000000000" w:firstRow="0" w:lastRow="0" w:firstColumn="0" w:lastColumn="0" w:oddVBand="0" w:evenVBand="0" w:oddHBand="0" w:evenHBand="0" w:firstRowFirstColumn="0" w:firstRowLastColumn="0" w:lastRowFirstColumn="0" w:lastRowLastColumn="0"/>
-              <w:rPr>
-                <w:rFonts w:ascii="Arial" w:eastAsia="Times New Roman" w:hAnsi="Arial" w:cs="Arial"/>
-                <w:sz w:val="20"/>
-                <w:szCs w:val="20"/>
-                <w:lang w:eastAsia="es-CO"/>
-              </w:rPr>
-            </w:pPr>
-            <w:proofErr w:type="spellStart"/>
-            <w:proofErr w:type="gramStart"/>
-            <w:r>
-              <w:rPr>
-                <w:rFonts w:ascii="Arial" w:eastAsia="Times New Roman" w:hAnsi="Arial" w:cs="Arial"/>
-                <w:sz w:val="20"/>
-                <w:szCs w:val="20"/>
-                <w:lang w:eastAsia="es-CO"/>
-              </w:rPr>
-              <w:t>Solve</w:t>
-            </w:r>
-            <w:proofErr w:type="spellEnd"/>
-            <w:r>
-              <w:rPr>
-                <w:rFonts w:ascii="Arial" w:eastAsia="Times New Roman" w:hAnsi="Arial" w:cs="Arial"/>
-                <w:sz w:val="20"/>
-                <w:szCs w:val="20"/>
-                <w:lang w:eastAsia="es-CO"/>
-              </w:rPr>
-              <w:t>(</w:t>
-            </w:r>
-            <w:proofErr w:type="gramEnd"/>
-            <w:r>
-              <w:rPr>
-                <w:rFonts w:ascii="Arial" w:eastAsia="Times New Roman" w:hAnsi="Arial" w:cs="Arial"/>
-                <w:sz w:val="20"/>
-                <w:szCs w:val="20"/>
-                <w:lang w:eastAsia="es-CO"/>
-              </w:rPr>
-              <w:t>)</w:t>
-            </w:r>
-          </w:p>
-        </w:tc>
-        <w:tc>
-          <w:tcPr>
-            <w:tcW w:w="1430" w:type="dxa"/>
-            <w:vAlign w:val="center"/>
-          </w:tcPr>
-          <w:p>
-            <w:pPr>
-              <w:spacing w:afterAutospacing="1"/>
-              <w:jc w:val="center"/>
-              <w:textAlignment w:val="baseline"/>
-              <w:cnfStyle w:val="000000000000" w:firstRow="0" w:lastRow="0" w:firstColumn="0" w:lastColumn="0" w:oddVBand="0" w:evenVBand="0" w:oddHBand="0" w:evenHBand="0" w:firstRowFirstColumn="0" w:firstRowLastColumn="0" w:lastRowFirstColumn="0" w:lastRowLastColumn="0"/>
               <w:rPr>
                 <w:rFonts w:ascii="Arial" w:eastAsia="Times New Roman" w:hAnsi="Arial" w:cs="Arial"/>
                 <w:sz w:val="20"/>
@@ -7107,12 +7092,12 @@
       <w:tr>
         <w:trPr>
           <w:cnfStyle w:val="000000100000" w:firstRow="0" w:lastRow="0" w:firstColumn="0" w:lastColumn="0" w:oddVBand="0" w:evenVBand="0" w:oddHBand="1" w:evenHBand="0" w:firstRowFirstColumn="0" w:firstRowLastColumn="0" w:lastRowFirstColumn="0" w:lastRowLastColumn="0"/>
-          <w:trHeight w:val="562"/>
+          <w:trHeight w:val="1276"/>
         </w:trPr>
         <w:tc>
           <w:tcPr>
             <w:cnfStyle w:val="001000000000" w:firstRow="0" w:lastRow="0" w:firstColumn="1" w:lastColumn="0" w:oddVBand="0" w:evenVBand="0" w:oddHBand="0" w:evenHBand="0" w:firstRowFirstColumn="0" w:firstRowLastColumn="0" w:lastRowFirstColumn="0" w:lastRowLastColumn="0"/>
-            <w:tcW w:w="1235" w:type="dxa"/>
+            <w:tcW w:w="1711" w:type="dxa"/>
             <w:vAlign w:val="center"/>
           </w:tcPr>
           <w:p>
@@ -7136,13 +7121,14 @@
                 <w:szCs w:val="20"/>
                 <w:lang w:eastAsia="es-CO"/>
               </w:rPr>
-              <w:t>{1,-5,6}</w:t>
+              <w:t>{1,2,1}</w:t>
             </w:r>
           </w:p>
         </w:tc>
         <w:tc>
           <w:tcPr>
-            <w:tcW w:w="926" w:type="dxa"/>
+            <w:tcW w:w="1049" w:type="dxa"/>
+            <w:gridSpan w:val="2"/>
             <w:vAlign w:val="center"/>
           </w:tcPr>
           <w:p>
@@ -7165,13 +7151,41 @@
                 <w:szCs w:val="24"/>
                 <w:lang w:eastAsia="es-CO"/>
               </w:rPr>
-              <w:t>3,2</w:t>
+              <w:t>2</w:t>
             </w:r>
           </w:p>
         </w:tc>
         <w:tc>
           <w:tcPr>
-            <w:tcW w:w="1657" w:type="dxa"/>
+            <w:tcW w:w="1987" w:type="dxa"/>
+            <w:vAlign w:val="center"/>
+          </w:tcPr>
+          <w:p>
+            <w:pPr>
+              <w:spacing w:afterAutospacing="1"/>
+              <w:textAlignment w:val="baseline"/>
+              <w:cnfStyle w:val="000000100000" w:firstRow="0" w:lastRow="0" w:firstColumn="0" w:lastColumn="0" w:oddVBand="0" w:evenVBand="0" w:oddHBand="1" w:evenHBand="0" w:firstRowFirstColumn="0" w:firstRowLastColumn="0" w:lastRowFirstColumn="0" w:lastRowLastColumn="0"/>
+              <w:rPr>
+                <w:rFonts w:ascii="Arial" w:eastAsia="Times New Roman" w:hAnsi="Arial" w:cs="Arial"/>
+                <w:sz w:val="20"/>
+                <w:szCs w:val="20"/>
+                <w:lang w:eastAsia="es-CO"/>
+              </w:rPr>
+            </w:pPr>
+            <w:r>
+              <w:rPr>
+                <w:rFonts w:ascii="Arial" w:eastAsia="Times New Roman" w:hAnsi="Arial" w:cs="Arial"/>
+                <w:sz w:val="20"/>
+                <w:szCs w:val="20"/>
+                <w:lang w:eastAsia="es-CO"/>
+              </w:rPr>
+              <w:t>Solución al problema con la cantidad de raíces reales requeridas.</w:t>
+            </w:r>
+          </w:p>
+        </w:tc>
+        <w:tc>
+          <w:tcPr>
+            <w:tcW w:w="1985" w:type="dxa"/>
             <w:vAlign w:val="center"/>
           </w:tcPr>
           <w:p>
@@ -7194,13 +7208,13 @@
                 <w:szCs w:val="20"/>
                 <w:lang w:eastAsia="es-CO"/>
               </w:rPr>
-              <w:t>Resultado de las raíces que tiene el polinomio</w:t>
+              <w:t>doubleRealRoot ()</w:t>
             </w:r>
           </w:p>
         </w:tc>
         <w:tc>
           <w:tcPr>
-            <w:tcW w:w="2210" w:type="dxa"/>
+            <w:tcW w:w="992" w:type="dxa"/>
             <w:vAlign w:val="center"/>
           </w:tcPr>
           <w:p>
@@ -7217,7 +7231,6 @@
               </w:rPr>
             </w:pPr>
             <w:proofErr w:type="spellStart"/>
-            <w:proofErr w:type="gramStart"/>
             <w:r>
               <w:rPr>
                 <w:rFonts w:ascii="Arial" w:eastAsia="Times New Roman" w:hAnsi="Arial" w:cs="Arial"/>
@@ -7225,7 +7238,7 @@
                 <w:szCs w:val="20"/>
                 <w:lang w:eastAsia="es-CO"/>
               </w:rPr>
-              <w:t>findRoots</w:t>
+              <w:t>Solve</w:t>
             </w:r>
             <w:proofErr w:type="spellEnd"/>
             <w:r>
@@ -7235,23 +7248,13 @@
                 <w:szCs w:val="20"/>
                 <w:lang w:eastAsia="es-CO"/>
               </w:rPr>
-              <w:t>(</w:t>
-            </w:r>
-            <w:proofErr w:type="gramEnd"/>
-            <w:r>
-              <w:rPr>
-                <w:rFonts w:ascii="Arial" w:eastAsia="Times New Roman" w:hAnsi="Arial" w:cs="Arial"/>
-                <w:sz w:val="20"/>
-                <w:szCs w:val="20"/>
-                <w:lang w:eastAsia="es-CO"/>
-              </w:rPr>
-              <w:t>)</w:t>
+              <w:t>()</w:t>
             </w:r>
           </w:p>
         </w:tc>
         <w:tc>
           <w:tcPr>
-            <w:tcW w:w="1370" w:type="dxa"/>
+            <w:tcW w:w="1418" w:type="dxa"/>
             <w:vAlign w:val="center"/>
           </w:tcPr>
           <w:p>
@@ -7268,7 +7271,6 @@
               </w:rPr>
             </w:pPr>
             <w:proofErr w:type="spellStart"/>
-            <w:proofErr w:type="gramStart"/>
             <w:r>
               <w:rPr>
                 <w:rFonts w:ascii="Arial" w:eastAsia="Times New Roman" w:hAnsi="Arial" w:cs="Arial"/>
@@ -7276,9 +7278,8 @@
                 <w:szCs w:val="20"/>
                 <w:lang w:eastAsia="es-CO"/>
               </w:rPr>
-              <w:t>Solve</w:t>
+              <w:t>scene</w:t>
             </w:r>
-            <w:proofErr w:type="spellEnd"/>
             <w:r>
               <w:rPr>
                 <w:rFonts w:ascii="Arial" w:eastAsia="Times New Roman" w:hAnsi="Arial" w:cs="Arial"/>
@@ -7286,9 +7287,9 @@
                 <w:szCs w:val="20"/>
                 <w:lang w:eastAsia="es-CO"/>
               </w:rPr>
-              <w:t>(</w:t>
+              <w:t>One</w:t>
             </w:r>
-            <w:proofErr w:type="gramEnd"/>
+            <w:proofErr w:type="spellEnd"/>
             <w:r>
               <w:rPr>
                 <w:rFonts w:ascii="Arial" w:eastAsia="Times New Roman" w:hAnsi="Arial" w:cs="Arial"/>
@@ -7296,13 +7297,315 @@
                 <w:szCs w:val="20"/>
                 <w:lang w:eastAsia="es-CO"/>
               </w:rPr>
-              <w:t>)</w:t>
+              <w:t xml:space="preserve"> </w:t>
+            </w:r>
+            <w:r>
+              <w:rPr>
+                <w:rFonts w:ascii="Arial" w:eastAsia="Times New Roman" w:hAnsi="Arial" w:cs="Arial"/>
+                <w:sz w:val="20"/>
+                <w:szCs w:val="20"/>
+                <w:lang w:eastAsia="es-CO"/>
+              </w:rPr>
+              <w:t>()</w:t>
+            </w:r>
+          </w:p>
+        </w:tc>
+      </w:tr>
+      <w:tr>
+        <w:trPr>
+          <w:trHeight w:val="1265"/>
+        </w:trPr>
+        <w:tc>
+          <w:tcPr>
+            <w:tcW w:w="1711" w:type="dxa"/>
+            <w:vAlign w:val="center"/>
+          </w:tcPr>
+          <w:p>
+            <w:pPr>
+              <w:spacing w:afterAutospacing="1"/>
+              <w:jc w:val="center"/>
+              <w:textAlignment w:val="baseline"/>
+              <w:cnfStyle w:val="001000000000" w:firstRow="0" w:lastRow="0" w:firstColumn="1" w:lastColumn="0" w:oddVBand="0" w:evenVBand="0" w:oddHBand="0" w:evenHBand="0" w:firstRowFirstColumn="0" w:firstRowLastColumn="0" w:lastRowFirstColumn="0" w:lastRowLastColumn="0"/>
+              <w:rPr>
+                <w:rFonts w:ascii="Arial" w:eastAsia="Times New Roman" w:hAnsi="Arial" w:cs="Arial"/>
+                <w:sz w:val="24"/>
+                <w:szCs w:val="24"/>
+                <w:lang w:eastAsia="es-CO"/>
+              </w:rPr>
+            </w:pPr>
+            <w:r>
+              <w:rPr>
+                <w:rFonts w:ascii="Arial" w:eastAsia="Times New Roman" w:hAnsi="Arial" w:cs="Arial"/>
+                <w:b w:val="0"/>
+                <w:sz w:val="20"/>
+                <w:szCs w:val="20"/>
+                <w:lang w:eastAsia="es-CO"/>
+              </w:rPr>
+              <w:t>{</w:t>
+            </w:r>
+            <w:r>
+              <w:rPr>
+                <w:rFonts w:ascii="Arial" w:eastAsia="Times New Roman" w:hAnsi="Arial" w:cs="Arial"/>
+                <w:b w:val="0"/>
+                <w:sz w:val="20"/>
+                <w:szCs w:val="20"/>
+                <w:lang w:eastAsia="es-CO"/>
+              </w:rPr>
+              <w:t>16,-32,16,3,5</w:t>
+            </w:r>
+            <w:r>
+              <w:rPr>
+                <w:rFonts w:ascii="Arial" w:eastAsia="Times New Roman" w:hAnsi="Arial" w:cs="Arial"/>
+                <w:b w:val="0"/>
+                <w:sz w:val="20"/>
+                <w:szCs w:val="20"/>
+                <w:lang w:eastAsia="es-CO"/>
+              </w:rPr>
+              <w:t>}</w:t>
             </w:r>
           </w:p>
         </w:tc>
         <w:tc>
           <w:tcPr>
-            <w:tcW w:w="1430" w:type="dxa"/>
+            <w:tcW w:w="1049" w:type="dxa"/>
+            <w:gridSpan w:val="2"/>
+            <w:vAlign w:val="center"/>
+          </w:tcPr>
+          <w:p>
+            <w:pPr>
+              <w:spacing w:afterAutospacing="1"/>
+              <w:jc w:val="center"/>
+              <w:textAlignment w:val="baseline"/>
+              <w:rPr>
+                <w:rFonts w:ascii="Arial" w:eastAsia="Times New Roman" w:hAnsi="Arial" w:cs="Arial"/>
+                <w:sz w:val="20"/>
+                <w:szCs w:val="24"/>
+                <w:lang w:eastAsia="es-CO"/>
+              </w:rPr>
+            </w:pPr>
+            <w:r>
+              <w:rPr>
+                <w:rFonts w:ascii="Arial" w:eastAsia="Times New Roman" w:hAnsi="Arial" w:cs="Arial"/>
+                <w:sz w:val="20"/>
+                <w:szCs w:val="24"/>
+                <w:lang w:eastAsia="es-CO"/>
+              </w:rPr>
+              <w:t>4</w:t>
+            </w:r>
+          </w:p>
+        </w:tc>
+        <w:tc>
+          <w:tcPr>
+            <w:tcW w:w="1987" w:type="dxa"/>
+            <w:vAlign w:val="center"/>
+          </w:tcPr>
+          <w:p>
+            <w:pPr>
+              <w:spacing w:afterAutospacing="1"/>
+              <w:textAlignment w:val="baseline"/>
+              <w:rPr>
+                <w:rFonts w:ascii="Arial" w:eastAsia="Times New Roman" w:hAnsi="Arial" w:cs="Arial"/>
+                <w:sz w:val="20"/>
+                <w:szCs w:val="20"/>
+                <w:lang w:eastAsia="es-CO"/>
+              </w:rPr>
+            </w:pPr>
+            <w:r>
+              <w:rPr>
+                <w:rFonts w:ascii="Arial" w:eastAsia="Times New Roman" w:hAnsi="Arial" w:cs="Arial"/>
+                <w:sz w:val="20"/>
+                <w:szCs w:val="20"/>
+                <w:lang w:eastAsia="es-CO"/>
+              </w:rPr>
+              <w:t>Cantidad de raíces</w:t>
+            </w:r>
+            <w:r>
+              <w:rPr>
+                <w:rFonts w:ascii="Arial" w:eastAsia="Times New Roman" w:hAnsi="Arial" w:cs="Arial"/>
+                <w:sz w:val="20"/>
+                <w:szCs w:val="20"/>
+                <w:lang w:eastAsia="es-CO"/>
+              </w:rPr>
+              <w:t xml:space="preserve"> complejas</w:t>
+            </w:r>
+            <w:r>
+              <w:rPr>
+                <w:rFonts w:ascii="Arial" w:eastAsia="Times New Roman" w:hAnsi="Arial" w:cs="Arial"/>
+                <w:sz w:val="20"/>
+                <w:szCs w:val="20"/>
+                <w:lang w:eastAsia="es-CO"/>
+              </w:rPr>
+              <w:t xml:space="preserve"> que tiene el polinomio</w:t>
+            </w:r>
+            <w:r>
+              <w:rPr>
+                <w:rFonts w:ascii="Arial" w:eastAsia="Times New Roman" w:hAnsi="Arial" w:cs="Arial"/>
+                <w:sz w:val="20"/>
+                <w:szCs w:val="20"/>
+                <w:lang w:eastAsia="es-CO"/>
+              </w:rPr>
+              <w:t>.</w:t>
+            </w:r>
+          </w:p>
+        </w:tc>
+        <w:tc>
+          <w:tcPr>
+            <w:tcW w:w="1985" w:type="dxa"/>
+            <w:vAlign w:val="center"/>
+          </w:tcPr>
+          <w:p>
+            <w:pPr>
+              <w:spacing w:afterAutospacing="1"/>
+              <w:jc w:val="center"/>
+              <w:textAlignment w:val="baseline"/>
+              <w:rPr>
+                <w:rFonts w:ascii="Arial" w:eastAsia="Times New Roman" w:hAnsi="Arial" w:cs="Arial"/>
+                <w:sz w:val="20"/>
+                <w:szCs w:val="24"/>
+                <w:lang w:eastAsia="es-CO"/>
+              </w:rPr>
+            </w:pPr>
+            <w:proofErr w:type="spellStart"/>
+            <w:r>
+              <w:rPr>
+                <w:rFonts w:ascii="Arial" w:eastAsia="Times New Roman" w:hAnsi="Arial" w:cs="Arial"/>
+                <w:sz w:val="20"/>
+                <w:szCs w:val="24"/>
+                <w:lang w:eastAsia="es-CO"/>
+              </w:rPr>
+              <w:t>twoComplexRoot</w:t>
+            </w:r>
+            <w:proofErr w:type="spellEnd"/>
+            <w:r>
+              <w:rPr>
+                <w:rFonts w:ascii="Arial" w:eastAsia="Times New Roman" w:hAnsi="Arial" w:cs="Arial"/>
+                <w:sz w:val="20"/>
+                <w:szCs w:val="24"/>
+                <w:lang w:eastAsia="es-CO"/>
+              </w:rPr>
+              <w:t>()</w:t>
+            </w:r>
+          </w:p>
+        </w:tc>
+        <w:tc>
+          <w:tcPr>
+            <w:tcW w:w="992" w:type="dxa"/>
+            <w:vAlign w:val="center"/>
+          </w:tcPr>
+          <w:p>
+            <w:pPr>
+              <w:spacing w:afterAutospacing="1"/>
+              <w:jc w:val="center"/>
+              <w:textAlignment w:val="baseline"/>
+              <w:rPr>
+                <w:rFonts w:ascii="Arial" w:eastAsia="Times New Roman" w:hAnsi="Arial" w:cs="Arial"/>
+                <w:sz w:val="20"/>
+                <w:szCs w:val="24"/>
+                <w:lang w:eastAsia="es-CO"/>
+              </w:rPr>
+            </w:pPr>
+            <w:proofErr w:type="spellStart"/>
+            <w:r>
+              <w:rPr>
+                <w:rFonts w:ascii="Arial" w:eastAsia="Times New Roman" w:hAnsi="Arial" w:cs="Arial"/>
+                <w:sz w:val="20"/>
+                <w:szCs w:val="20"/>
+                <w:lang w:eastAsia="es-CO"/>
+              </w:rPr>
+              <w:t>Solve</w:t>
+            </w:r>
+            <w:proofErr w:type="spellEnd"/>
+            <w:r>
+              <w:rPr>
+                <w:rFonts w:ascii="Arial" w:eastAsia="Times New Roman" w:hAnsi="Arial" w:cs="Arial"/>
+                <w:sz w:val="20"/>
+                <w:szCs w:val="20"/>
+                <w:lang w:eastAsia="es-CO"/>
+              </w:rPr>
+              <w:t>()</w:t>
+            </w:r>
+          </w:p>
+        </w:tc>
+        <w:tc>
+          <w:tcPr>
+            <w:tcW w:w="1418" w:type="dxa"/>
+            <w:vAlign w:val="center"/>
+          </w:tcPr>
+          <w:p>
+            <w:pPr>
+              <w:spacing w:afterAutospacing="1"/>
+              <w:jc w:val="center"/>
+              <w:textAlignment w:val="baseline"/>
+              <w:rPr>
+                <w:rFonts w:ascii="Arial" w:eastAsia="Times New Roman" w:hAnsi="Arial" w:cs="Arial"/>
+                <w:sz w:val="20"/>
+                <w:szCs w:val="24"/>
+                <w:lang w:eastAsia="es-CO"/>
+              </w:rPr>
+            </w:pPr>
+            <w:proofErr w:type="spellStart"/>
+            <w:r>
+              <w:rPr>
+                <w:rFonts w:ascii="Arial" w:eastAsia="Times New Roman" w:hAnsi="Arial" w:cs="Arial"/>
+                <w:sz w:val="20"/>
+                <w:szCs w:val="24"/>
+                <w:lang w:eastAsia="es-CO"/>
+              </w:rPr>
+              <w:t>sceneTwo</w:t>
+            </w:r>
+            <w:proofErr w:type="spellEnd"/>
+            <w:r>
+              <w:rPr>
+                <w:rFonts w:ascii="Arial" w:eastAsia="Times New Roman" w:hAnsi="Arial" w:cs="Arial"/>
+                <w:sz w:val="20"/>
+                <w:szCs w:val="24"/>
+                <w:lang w:eastAsia="es-CO"/>
+              </w:rPr>
+              <w:t>()</w:t>
+            </w:r>
+          </w:p>
+        </w:tc>
+      </w:tr>
+      <w:tr>
+        <w:trPr>
+          <w:cnfStyle w:val="000000100000" w:firstRow="0" w:lastRow="0" w:firstColumn="0" w:lastColumn="0" w:oddVBand="0" w:evenVBand="0" w:oddHBand="1" w:evenHBand="0" w:firstRowFirstColumn="0" w:firstRowLastColumn="0" w:lastRowFirstColumn="0" w:lastRowLastColumn="0"/>
+          <w:trHeight w:val="1680"/>
+        </w:trPr>
+        <w:tc>
+          <w:tcPr>
+            <w:cnfStyle w:val="001000000000" w:firstRow="0" w:lastRow="0" w:firstColumn="1" w:lastColumn="0" w:oddVBand="0" w:evenVBand="0" w:oddHBand="0" w:evenHBand="0" w:firstRowFirstColumn="0" w:firstRowLastColumn="0" w:lastRowFirstColumn="0" w:lastRowLastColumn="0"/>
+            <w:tcW w:w="1711" w:type="dxa"/>
+            <w:vAlign w:val="center"/>
+          </w:tcPr>
+          <w:p>
+            <w:pPr>
+              <w:spacing w:afterAutospacing="1"/>
+              <w:jc w:val="center"/>
+              <w:textAlignment w:val="baseline"/>
+              <w:rPr>
+                <w:rFonts w:ascii="Arial" w:eastAsia="Times New Roman" w:hAnsi="Arial" w:cs="Arial"/>
+                <w:b w:val="0"/>
+                <w:sz w:val="24"/>
+                <w:szCs w:val="24"/>
+                <w:lang w:eastAsia="es-CO"/>
+              </w:rPr>
+            </w:pPr>
+            <w:r>
+              <w:rPr>
+                <w:rFonts w:ascii="Arial" w:eastAsia="Times New Roman" w:hAnsi="Arial" w:cs="Arial"/>
+                <w:b w:val="0"/>
+                <w:sz w:val="24"/>
+                <w:szCs w:val="24"/>
+                <w:lang w:eastAsia="es-CO"/>
+              </w:rPr>
+              <w:t>{1,2,1,2,2,3,2}</w:t>
+            </w:r>
+          </w:p>
+        </w:tc>
+        <w:tc>
+          <w:tcPr>
+            <w:tcW w:w="1049" w:type="dxa"/>
+            <w:gridSpan w:val="2"/>
             <w:vAlign w:val="center"/>
           </w:tcPr>
           <w:p>
@@ -7314,315 +7617,79 @@
               <w:rPr>
                 <w:rFonts w:ascii="Arial" w:eastAsia="Times New Roman" w:hAnsi="Arial" w:cs="Arial"/>
                 <w:sz w:val="20"/>
-                <w:szCs w:val="20"/>
+                <w:szCs w:val="24"/>
                 <w:lang w:eastAsia="es-CO"/>
               </w:rPr>
             </w:pPr>
-            <w:proofErr w:type="spellStart"/>
             <w:r>
               <w:rPr>
                 <w:rFonts w:ascii="Arial" w:eastAsia="Times New Roman" w:hAnsi="Arial" w:cs="Arial"/>
                 <w:sz w:val="20"/>
-                <w:szCs w:val="20"/>
+                <w:szCs w:val="24"/>
                 <w:lang w:eastAsia="es-CO"/>
               </w:rPr>
-              <w:t>scene</w:t>
-            </w:r>
-            <w:r>
-              <w:rPr>
-                <w:rFonts w:ascii="Arial" w:eastAsia="Times New Roman" w:hAnsi="Arial" w:cs="Arial"/>
-                <w:sz w:val="20"/>
-                <w:szCs w:val="20"/>
-                <w:lang w:eastAsia="es-CO"/>
-              </w:rPr>
-              <w:t>One</w:t>
-            </w:r>
-            <w:proofErr w:type="spellEnd"/>
-            <w:r>
-              <w:rPr>
-                <w:rFonts w:ascii="Arial" w:eastAsia="Times New Roman" w:hAnsi="Arial" w:cs="Arial"/>
-                <w:sz w:val="20"/>
-                <w:szCs w:val="20"/>
-                <w:lang w:eastAsia="es-CO"/>
-              </w:rPr>
-              <w:t xml:space="preserve"> </w:t>
-            </w:r>
-            <w:r>
-              <w:rPr>
-                <w:rFonts w:ascii="Arial" w:eastAsia="Times New Roman" w:hAnsi="Arial" w:cs="Arial"/>
-                <w:sz w:val="20"/>
-                <w:szCs w:val="20"/>
-                <w:lang w:eastAsia="es-CO"/>
-              </w:rPr>
-              <w:t>()</w:t>
+              <w:t>6</w:t>
             </w:r>
           </w:p>
         </w:tc>
-      </w:tr>
-      <w:tr>
-        <w:trPr>
-          <w:trHeight w:val="470"/>
-        </w:trPr>
         <w:tc>
           <w:tcPr>
-            <w:cnfStyle w:val="001000000000" w:firstRow="0" w:lastRow="0" w:firstColumn="1" w:lastColumn="0" w:oddVBand="0" w:evenVBand="0" w:oddHBand="0" w:evenHBand="0" w:firstRowFirstColumn="0" w:firstRowLastColumn="0" w:lastRowFirstColumn="0" w:lastRowLastColumn="0"/>
-            <w:tcW w:w="1235" w:type="dxa"/>
+            <w:tcW w:w="1987" w:type="dxa"/>
             <w:vAlign w:val="center"/>
           </w:tcPr>
           <w:p>
             <w:pPr>
               <w:spacing w:afterAutospacing="1"/>
-              <w:jc w:val="center"/>
               <w:textAlignment w:val="baseline"/>
+              <w:cnfStyle w:val="000000100000" w:firstRow="0" w:lastRow="0" w:firstColumn="0" w:lastColumn="0" w:oddVBand="0" w:evenVBand="0" w:oddHBand="1" w:evenHBand="0" w:firstRowFirstColumn="0" w:firstRowLastColumn="0" w:lastRowFirstColumn="0" w:lastRowLastColumn="0"/>
               <w:rPr>
                 <w:rFonts w:ascii="Arial" w:eastAsia="Times New Roman" w:hAnsi="Arial" w:cs="Arial"/>
-                <w:sz w:val="24"/>
-                <w:szCs w:val="24"/>
-                <w:lang w:eastAsia="es-CO"/>
-              </w:rPr>
-            </w:pPr>
-            <w:r>
-              <w:rPr>
-                <w:rFonts w:ascii="Arial" w:eastAsia="Times New Roman" w:hAnsi="Arial" w:cs="Arial"/>
-                <w:b w:val="0"/>
                 <w:sz w:val="20"/>
                 <w:szCs w:val="20"/>
                 <w:lang w:eastAsia="es-CO"/>
               </w:rPr>
-              <w:t>{1,2,1}</w:t>
+            </w:pPr>
+            <w:r>
+              <w:rPr>
+                <w:rFonts w:ascii="Arial" w:eastAsia="Times New Roman" w:hAnsi="Arial" w:cs="Arial"/>
+                <w:sz w:val="20"/>
+                <w:szCs w:val="20"/>
+                <w:lang w:eastAsia="es-CO"/>
+              </w:rPr>
+              <w:t>Solución al problema con la cantidad de raíces reales</w:t>
+            </w:r>
+            <w:r>
+              <w:rPr>
+                <w:rFonts w:ascii="Arial" w:eastAsia="Times New Roman" w:hAnsi="Arial" w:cs="Arial"/>
+                <w:sz w:val="20"/>
+                <w:szCs w:val="20"/>
+                <w:lang w:eastAsia="es-CO"/>
+              </w:rPr>
+              <w:t xml:space="preserve"> y complejas </w:t>
+            </w:r>
+            <w:r>
+              <w:rPr>
+                <w:rFonts w:ascii="Arial" w:eastAsia="Times New Roman" w:hAnsi="Arial" w:cs="Arial"/>
+                <w:sz w:val="20"/>
+                <w:szCs w:val="20"/>
+                <w:lang w:eastAsia="es-CO"/>
+              </w:rPr>
+              <w:t xml:space="preserve"> requeridas</w:t>
+            </w:r>
+            <w:r>
+              <w:rPr>
+                <w:rFonts w:ascii="Arial" w:eastAsia="Times New Roman" w:hAnsi="Arial" w:cs="Arial"/>
+                <w:sz w:val="20"/>
+                <w:szCs w:val="20"/>
+                <w:lang w:eastAsia="es-CO"/>
+              </w:rPr>
+              <w:t>.</w:t>
             </w:r>
           </w:p>
         </w:tc>
         <w:tc>
           <w:tcPr>
-            <w:tcW w:w="926" w:type="dxa"/>
-            <w:vAlign w:val="center"/>
-          </w:tcPr>
-          <w:p>
-            <w:pPr>
-              <w:spacing w:afterAutospacing="1"/>
-              <w:jc w:val="center"/>
-              <w:textAlignment w:val="baseline"/>
-              <w:cnfStyle w:val="000000000000" w:firstRow="0" w:lastRow="0" w:firstColumn="0" w:lastColumn="0" w:oddVBand="0" w:evenVBand="0" w:oddHBand="0" w:evenHBand="0" w:firstRowFirstColumn="0" w:firstRowLastColumn="0" w:lastRowFirstColumn="0" w:lastRowLastColumn="0"/>
-              <w:rPr>
-                <w:rFonts w:ascii="Arial" w:eastAsia="Times New Roman" w:hAnsi="Arial" w:cs="Arial"/>
-                <w:sz w:val="20"/>
-                <w:szCs w:val="24"/>
-                <w:lang w:eastAsia="es-CO"/>
-              </w:rPr>
-            </w:pPr>
-          </w:p>
-        </w:tc>
-        <w:tc>
-          <w:tcPr>
-            <w:tcW w:w="1657" w:type="dxa"/>
-            <w:vAlign w:val="center"/>
-          </w:tcPr>
-          <w:p>
-            <w:pPr>
-              <w:spacing w:afterAutospacing="1"/>
-              <w:jc w:val="center"/>
-              <w:textAlignment w:val="baseline"/>
-              <w:cnfStyle w:val="000000000000" w:firstRow="0" w:lastRow="0" w:firstColumn="0" w:lastColumn="0" w:oddVBand="0" w:evenVBand="0" w:oddHBand="0" w:evenHBand="0" w:firstRowFirstColumn="0" w:firstRowLastColumn="0" w:lastRowFirstColumn="0" w:lastRowLastColumn="0"/>
-              <w:rPr>
-                <w:rFonts w:ascii="Arial" w:eastAsia="Times New Roman" w:hAnsi="Arial" w:cs="Arial"/>
-                <w:sz w:val="20"/>
-                <w:szCs w:val="20"/>
-                <w:lang w:eastAsia="es-CO"/>
-              </w:rPr>
-            </w:pPr>
-            <w:r>
-              <w:rPr>
-                <w:rFonts w:ascii="Arial" w:eastAsia="Times New Roman" w:hAnsi="Arial" w:cs="Arial"/>
-                <w:sz w:val="20"/>
-                <w:szCs w:val="20"/>
-                <w:lang w:eastAsia="es-CO"/>
-              </w:rPr>
-              <w:t>Cantidad de raíces que tiene el polinomio</w:t>
-            </w:r>
-          </w:p>
-        </w:tc>
-        <w:tc>
-          <w:tcPr>
-            <w:tcW w:w="2210" w:type="dxa"/>
-            <w:vAlign w:val="center"/>
-          </w:tcPr>
-          <w:p>
-            <w:pPr>
-              <w:spacing w:afterAutospacing="1"/>
-              <w:jc w:val="center"/>
-              <w:textAlignment w:val="baseline"/>
-              <w:cnfStyle w:val="000000000000" w:firstRow="0" w:lastRow="0" w:firstColumn="0" w:lastColumn="0" w:oddVBand="0" w:evenVBand="0" w:oddHBand="0" w:evenHBand="0" w:firstRowFirstColumn="0" w:firstRowLastColumn="0" w:lastRowFirstColumn="0" w:lastRowLastColumn="0"/>
-              <w:rPr>
-                <w:rFonts w:ascii="Arial" w:eastAsia="Times New Roman" w:hAnsi="Arial" w:cs="Arial"/>
-                <w:sz w:val="20"/>
-                <w:szCs w:val="24"/>
-                <w:lang w:eastAsia="es-CO"/>
-              </w:rPr>
-            </w:pPr>
-            <w:proofErr w:type="spellStart"/>
-            <w:proofErr w:type="gramStart"/>
-            <w:r>
-              <w:rPr>
-                <w:rFonts w:ascii="Arial" w:eastAsia="Times New Roman" w:hAnsi="Arial" w:cs="Arial"/>
-                <w:sz w:val="20"/>
-                <w:szCs w:val="24"/>
-                <w:lang w:eastAsia="es-CO"/>
-              </w:rPr>
-              <w:t>polinomialValue</w:t>
-            </w:r>
-            <w:proofErr w:type="spellEnd"/>
-            <w:r>
-              <w:rPr>
-                <w:rFonts w:ascii="Arial" w:eastAsia="Times New Roman" w:hAnsi="Arial" w:cs="Arial"/>
-                <w:sz w:val="20"/>
-                <w:szCs w:val="24"/>
-                <w:lang w:eastAsia="es-CO"/>
-              </w:rPr>
-              <w:t>(</w:t>
-            </w:r>
-            <w:proofErr w:type="gramEnd"/>
-            <w:r>
-              <w:rPr>
-                <w:rFonts w:ascii="Arial" w:eastAsia="Times New Roman" w:hAnsi="Arial" w:cs="Arial"/>
-                <w:sz w:val="20"/>
-                <w:szCs w:val="24"/>
-                <w:lang w:eastAsia="es-CO"/>
-              </w:rPr>
-              <w:t>)</w:t>
-            </w:r>
-          </w:p>
-        </w:tc>
-        <w:tc>
-          <w:tcPr>
-            <w:tcW w:w="1370" w:type="dxa"/>
-            <w:vAlign w:val="center"/>
-          </w:tcPr>
-          <w:p>
-            <w:pPr>
-              <w:spacing w:afterAutospacing="1"/>
-              <w:jc w:val="center"/>
-              <w:textAlignment w:val="baseline"/>
-              <w:cnfStyle w:val="000000000000" w:firstRow="0" w:lastRow="0" w:firstColumn="0" w:lastColumn="0" w:oddVBand="0" w:evenVBand="0" w:oddHBand="0" w:evenHBand="0" w:firstRowFirstColumn="0" w:firstRowLastColumn="0" w:lastRowFirstColumn="0" w:lastRowLastColumn="0"/>
-              <w:rPr>
-                <w:rFonts w:ascii="Arial" w:eastAsia="Times New Roman" w:hAnsi="Arial" w:cs="Arial"/>
-                <w:sz w:val="20"/>
-                <w:szCs w:val="24"/>
-                <w:lang w:eastAsia="es-CO"/>
-              </w:rPr>
-            </w:pPr>
-            <w:proofErr w:type="spellStart"/>
-            <w:proofErr w:type="gramStart"/>
-            <w:r>
-              <w:rPr>
-                <w:rFonts w:ascii="Arial" w:eastAsia="Times New Roman" w:hAnsi="Arial" w:cs="Arial"/>
-                <w:sz w:val="20"/>
-                <w:szCs w:val="20"/>
-                <w:lang w:eastAsia="es-CO"/>
-              </w:rPr>
-              <w:t>Solve</w:t>
-            </w:r>
-            <w:proofErr w:type="spellEnd"/>
-            <w:r>
-              <w:rPr>
-                <w:rFonts w:ascii="Arial" w:eastAsia="Times New Roman" w:hAnsi="Arial" w:cs="Arial"/>
-                <w:sz w:val="20"/>
-                <w:szCs w:val="20"/>
-                <w:lang w:eastAsia="es-CO"/>
-              </w:rPr>
-              <w:t>(</w:t>
-            </w:r>
-            <w:proofErr w:type="gramEnd"/>
-            <w:r>
-              <w:rPr>
-                <w:rFonts w:ascii="Arial" w:eastAsia="Times New Roman" w:hAnsi="Arial" w:cs="Arial"/>
-                <w:sz w:val="20"/>
-                <w:szCs w:val="20"/>
-                <w:lang w:eastAsia="es-CO"/>
-              </w:rPr>
-              <w:t>)</w:t>
-            </w:r>
-          </w:p>
-        </w:tc>
-        <w:tc>
-          <w:tcPr>
-            <w:tcW w:w="1430" w:type="dxa"/>
-            <w:vAlign w:val="center"/>
-          </w:tcPr>
-          <w:p>
-            <w:pPr>
-              <w:spacing w:afterAutospacing="1"/>
-              <w:jc w:val="center"/>
-              <w:textAlignment w:val="baseline"/>
-              <w:cnfStyle w:val="000000000000" w:firstRow="0" w:lastRow="0" w:firstColumn="0" w:lastColumn="0" w:oddVBand="0" w:evenVBand="0" w:oddHBand="0" w:evenHBand="0" w:firstRowFirstColumn="0" w:firstRowLastColumn="0" w:lastRowFirstColumn="0" w:lastRowLastColumn="0"/>
-              <w:rPr>
-                <w:rFonts w:ascii="Arial" w:eastAsia="Times New Roman" w:hAnsi="Arial" w:cs="Arial"/>
-                <w:sz w:val="20"/>
-                <w:szCs w:val="24"/>
-                <w:lang w:eastAsia="es-CO"/>
-              </w:rPr>
-            </w:pPr>
-            <w:proofErr w:type="spellStart"/>
-            <w:r>
-              <w:rPr>
-                <w:rFonts w:ascii="Arial" w:eastAsia="Times New Roman" w:hAnsi="Arial" w:cs="Arial"/>
-                <w:sz w:val="20"/>
-                <w:szCs w:val="24"/>
-                <w:lang w:eastAsia="es-CO"/>
-              </w:rPr>
-              <w:t>sceneTwo</w:t>
-            </w:r>
-            <w:proofErr w:type="spellEnd"/>
-            <w:r>
-              <w:rPr>
-                <w:rFonts w:ascii="Arial" w:eastAsia="Times New Roman" w:hAnsi="Arial" w:cs="Arial"/>
-                <w:sz w:val="20"/>
-                <w:szCs w:val="24"/>
-                <w:lang w:eastAsia="es-CO"/>
-              </w:rPr>
-              <w:t>()</w:t>
-            </w:r>
-          </w:p>
-        </w:tc>
-      </w:tr>
-      <w:tr>
-        <w:trPr>
-          <w:cnfStyle w:val="000000100000" w:firstRow="0" w:lastRow="0" w:firstColumn="0" w:lastColumn="0" w:oddVBand="0" w:evenVBand="0" w:oddHBand="1" w:evenHBand="0" w:firstRowFirstColumn="0" w:firstRowLastColumn="0" w:lastRowFirstColumn="0" w:lastRowLastColumn="0"/>
-          <w:trHeight w:val="470"/>
-        </w:trPr>
-        <w:tc>
-          <w:tcPr>
-            <w:cnfStyle w:val="001000000000" w:firstRow="0" w:lastRow="0" w:firstColumn="1" w:lastColumn="0" w:oddVBand="0" w:evenVBand="0" w:oddHBand="0" w:evenHBand="0" w:firstRowFirstColumn="0" w:firstRowLastColumn="0" w:lastRowFirstColumn="0" w:lastRowLastColumn="0"/>
-            <w:tcW w:w="1235" w:type="dxa"/>
-            <w:vAlign w:val="center"/>
-          </w:tcPr>
-          <w:p>
-            <w:pPr>
-              <w:spacing w:afterAutospacing="1"/>
-              <w:jc w:val="center"/>
-              <w:textAlignment w:val="baseline"/>
-              <w:rPr>
-                <w:rFonts w:ascii="Arial" w:eastAsia="Times New Roman" w:hAnsi="Arial" w:cs="Arial"/>
-                <w:sz w:val="24"/>
-                <w:szCs w:val="24"/>
-                <w:lang w:eastAsia="es-CO"/>
-              </w:rPr>
-            </w:pPr>
-            <w:r>
-              <w:rPr>
-                <w:rFonts w:ascii="Arial" w:eastAsia="Times New Roman" w:hAnsi="Arial" w:cs="Arial"/>
-                <w:b w:val="0"/>
-                <w:sz w:val="20"/>
-                <w:szCs w:val="20"/>
-                <w:lang w:eastAsia="es-CO"/>
-              </w:rPr>
-              <w:t>{1,2,1}</w:t>
-            </w:r>
-          </w:p>
-        </w:tc>
-        <w:tc>
-          <w:tcPr>
-            <w:tcW w:w="926" w:type="dxa"/>
+            <w:tcW w:w="1985" w:type="dxa"/>
             <w:vAlign w:val="center"/>
           </w:tcPr>
           <w:p>
@@ -7638,11 +7705,31 @@
                 <w:lang w:eastAsia="es-CO"/>
               </w:rPr>
             </w:pPr>
+            <w:proofErr w:type="spellStart"/>
+            <w:r>
+              <w:rPr>
+                <w:rFonts w:ascii="Arial" w:eastAsia="Times New Roman" w:hAnsi="Arial" w:cs="Arial"/>
+                <w:sz w:val="20"/>
+                <w:szCs w:val="24"/>
+                <w:lang w:eastAsia="es-CO"/>
+              </w:rPr>
+              <w:t>ShowRoots</w:t>
+            </w:r>
+            <w:proofErr w:type="spellEnd"/>
+            <w:r>
+              <w:rPr>
+                <w:rFonts w:ascii="Arial" w:eastAsia="Times New Roman" w:hAnsi="Arial" w:cs="Arial"/>
+                <w:sz w:val="20"/>
+                <w:szCs w:val="24"/>
+                <w:lang w:eastAsia="es-CO"/>
+              </w:rPr>
+              <w:t>()</w:t>
+            </w:r>
           </w:p>
         </w:tc>
         <w:tc>
           <w:tcPr>
-            <w:tcW w:w="1657" w:type="dxa"/>
+            <w:tcW w:w="992" w:type="dxa"/>
             <w:vAlign w:val="center"/>
           </w:tcPr>
           <w:p>
@@ -7654,64 +7741,6 @@
               <w:rPr>
                 <w:rFonts w:ascii="Arial" w:eastAsia="Times New Roman" w:hAnsi="Arial" w:cs="Arial"/>
                 <w:sz w:val="20"/>
-                <w:szCs w:val="20"/>
-                <w:lang w:eastAsia="es-CO"/>
-              </w:rPr>
-            </w:pPr>
-            <w:r>
-              <w:rPr>
-                <w:rFonts w:ascii="Arial" w:eastAsia="Times New Roman" w:hAnsi="Arial" w:cs="Arial"/>
-                <w:sz w:val="20"/>
-                <w:szCs w:val="20"/>
-                <w:lang w:eastAsia="es-CO"/>
-              </w:rPr>
-              <w:t>Cantidad de raíces que tiene el polinomio</w:t>
-            </w:r>
-          </w:p>
-        </w:tc>
-        <w:tc>
-          <w:tcPr>
-            <w:tcW w:w="2210" w:type="dxa"/>
-            <w:vAlign w:val="center"/>
-          </w:tcPr>
-          <w:p>
-            <w:pPr>
-              <w:spacing w:afterAutospacing="1"/>
-              <w:jc w:val="center"/>
-              <w:textAlignment w:val="baseline"/>
-              <w:cnfStyle w:val="000000100000" w:firstRow="0" w:lastRow="0" w:firstColumn="0" w:lastColumn="0" w:oddVBand="0" w:evenVBand="0" w:oddHBand="1" w:evenHBand="0" w:firstRowFirstColumn="0" w:firstRowLastColumn="0" w:lastRowFirstColumn="0" w:lastRowLastColumn="0"/>
-              <w:rPr>
-                <w:rFonts w:ascii="Arial" w:eastAsia="Times New Roman" w:hAnsi="Arial" w:cs="Arial"/>
-                <w:sz w:val="20"/>
-                <w:szCs w:val="24"/>
-                <w:lang w:eastAsia="es-CO"/>
-              </w:rPr>
-            </w:pPr>
-            <w:r>
-              <w:rPr>
-                <w:rFonts w:ascii="Arial" w:eastAsia="Times New Roman" w:hAnsi="Arial" w:cs="Arial"/>
-                <w:sz w:val="20"/>
-                <w:szCs w:val="24"/>
-                <w:lang w:eastAsia="es-CO"/>
-              </w:rPr>
-              <w:t>table()</w:t>
-            </w:r>
-          </w:p>
-        </w:tc>
-        <w:tc>
-          <w:tcPr>
-            <w:tcW w:w="1370" w:type="dxa"/>
-            <w:vAlign w:val="center"/>
-          </w:tcPr>
-          <w:p>
-            <w:pPr>
-              <w:spacing w:afterAutospacing="1"/>
-              <w:jc w:val="center"/>
-              <w:textAlignment w:val="baseline"/>
-              <w:cnfStyle w:val="000000100000" w:firstRow="0" w:lastRow="0" w:firstColumn="0" w:lastColumn="0" w:oddVBand="0" w:evenVBand="0" w:oddHBand="1" w:evenHBand="0" w:firstRowFirstColumn="0" w:firstRowLastColumn="0" w:lastRowFirstColumn="0" w:lastRowLastColumn="0"/>
-              <w:rPr>
-                <w:rFonts w:ascii="Arial" w:eastAsia="Times New Roman" w:hAnsi="Arial" w:cs="Arial"/>
-                <w:sz w:val="20"/>
                 <w:szCs w:val="24"/>
                 <w:lang w:eastAsia="es-CO"/>
               </w:rPr>
@@ -7740,7 +7769,7 @@
         </w:tc>
         <w:tc>
           <w:tcPr>
-            <w:tcW w:w="1430" w:type="dxa"/>
+            <w:tcW w:w="1418" w:type="dxa"/>
             <w:vAlign w:val="center"/>
           </w:tcPr>
           <w:p>
@@ -7857,8 +7886,6 @@
           <w:sz w:val="24"/>
         </w:rPr>
       </w:pPr>
-      <w:bookmarkStart w:id="1" w:name="_GoBack"/>
-      <w:bookmarkEnd w:id="1"/>
     </w:p>
     <w:p>
       <w:pPr>
@@ -10817,7 +10844,7 @@
 </file>
 
 <file path=customXml/itemProps1.xml><?xml version="1.0" encoding="utf-8"?>
-<ds:datastoreItem xmlns:ds="http://schemas.openxmlformats.org/officeDocument/2006/customXml" ds:itemID="{930C0271-77A6-44F4-A694-A94A513641D8}">
+<ds:datastoreItem xmlns:ds="http://schemas.openxmlformats.org/officeDocument/2006/customXml" ds:itemID="{D87375D8-3CA3-4B02-9B3B-3E1D97A40A75}">
   <ds:schemaRefs>
     <ds:schemaRef ds:uri="http://schemas.openxmlformats.org/officeDocument/2006/bibliography"/>
   </ds:schemaRefs>

</xml_diff>